<commit_message>
Added the internship information
</commit_message>
<xml_diff>
--- a/SDHC-CV.docx
+++ b/SDHC-CV.docx
@@ -21,7 +21,7 @@
           <w:b/>
           <w:sz w:val="32"/>
           <w:szCs w:val="32"/>
-          <w:lang w:val="en-US"/>
+          <w:lang w:val="fr-FR"/>
         </w:rPr>
       </w:pPr>
       <w:r>
@@ -29,7 +29,7 @@
           <w:b/>
           <w:sz w:val="32"/>
           <w:szCs w:val="32"/>
-          <w:lang w:val="en-US"/>
+          <w:lang w:val="fr-FR"/>
         </w:rPr>
         <w:t>SERGIO DANIEL HERNANDEZ CHARPAK</w:t>
       </w:r>
@@ -57,16 +57,8 @@
         <w:rPr>
           <w:lang w:val="fr-FR"/>
         </w:rPr>
-        <w:t xml:space="preserve">3 Chemin de Boston, 1004 Lausanne </w:t>
+        <w:t>3 Chemin de Boston, 1004 Lausanne Switzerland</w:t>
       </w:r>
-      <w:proofErr w:type="spellStart"/>
-      <w:r>
-        <w:rPr>
-          <w:lang w:val="fr-FR"/>
-        </w:rPr>
-        <w:t>Switzerland</w:t>
-      </w:r>
-      <w:proofErr w:type="spellEnd"/>
       <w:r>
         <w:rPr>
           <w:color w:val="222222"/>
@@ -244,7 +236,13 @@
           <w:lang w:val="en-US"/>
         </w:rPr>
         <w:br/>
-        <w:t xml:space="preserve">Colombian </w:t>
+        <w:t>French</w:t>
+      </w:r>
+      <w:r>
+        <w:rPr>
+          <w:lang w:val="en-US"/>
+        </w:rPr>
+        <w:t xml:space="preserve"> </w:t>
       </w:r>
       <w:r>
         <w:rPr>
@@ -255,18 +253,251 @@
       </w:r>
       <w:r>
         <w:rPr>
-          <w:rFonts w:ascii="Webdings" w:eastAsia="Webdings" w:hAnsi="Webdings" w:cs="Webdings"/>
           <w:lang w:val="en-US"/>
         </w:rPr>
-        <w:t></w:t>
+        <w:t xml:space="preserve"> </w:t>
       </w:r>
       <w:r>
         <w:rPr>
           <w:lang w:val="en-US"/>
         </w:rPr>
-        <w:t>French</w:t>
+        <w:t>Colombian</w:t>
       </w:r>
     </w:p>
+    <w:p>
+      <w:pPr>
+        <w:pStyle w:val="Heading1"/>
+        <w:pBdr>
+          <w:top w:val="nil"/>
+          <w:left w:val="nil"/>
+          <w:bottom w:val="nil"/>
+          <w:right w:val="nil"/>
+          <w:between w:val="nil"/>
+        </w:pBdr>
+        <w:tabs>
+          <w:tab w:val="left" w:pos="90"/>
+        </w:tabs>
+        <w:spacing w:before="0"/>
+        <w:rPr>
+          <w:b w:val="0"/>
+          <w:sz w:val="24"/>
+          <w:szCs w:val="24"/>
+          <w:lang w:val="en-US"/>
+        </w:rPr>
+      </w:pPr>
+      <w:r>
+        <w:rPr>
+          <w:rFonts w:ascii="Calibri" w:eastAsia="Calibri" w:hAnsi="Calibri" w:cs="Calibri"/>
+          <w:color w:val="1155CC"/>
+          <w:lang w:val="en-US"/>
+        </w:rPr>
+        <w:t>Work Experience</w:t>
+      </w:r>
+    </w:p>
+    <w:tbl>
+      <w:tblPr>
+        <w:tblStyle w:val="a4"/>
+        <w:tblW w:w="10193" w:type="dxa"/>
+        <w:tblBorders>
+          <w:top w:val="nil"/>
+          <w:left w:val="nil"/>
+          <w:bottom w:val="nil"/>
+          <w:right w:val="nil"/>
+          <w:insideH w:val="nil"/>
+          <w:insideV w:val="nil"/>
+        </w:tblBorders>
+        <w:tblLayout w:type="fixed"/>
+        <w:tblLook w:val="0400" w:firstRow="0" w:lastRow="0" w:firstColumn="0" w:lastColumn="0" w:noHBand="0" w:noVBand="1"/>
+      </w:tblPr>
+      <w:tblGrid>
+        <w:gridCol w:w="2814"/>
+        <w:gridCol w:w="7379"/>
+      </w:tblGrid>
+      <w:tr>
+        <w:trPr>
+          <w:trHeight w:val="1187"/>
+        </w:trPr>
+        <w:tc>
+          <w:tcPr>
+            <w:tcW w:w="2814" w:type="dxa"/>
+          </w:tcPr>
+          <w:p>
+            <w:pPr>
+              <w:rPr>
+                <w:b/>
+                <w:i/>
+                <w:sz w:val="21"/>
+                <w:szCs w:val="21"/>
+                <w:lang w:val="en-US"/>
+              </w:rPr>
+            </w:pPr>
+            <w:bookmarkStart w:id="0" w:name="_GoBack"/>
+            <w:bookmarkEnd w:id="0"/>
+            <w:r>
+              <w:rPr>
+                <w:b/>
+                <w:i/>
+                <w:sz w:val="21"/>
+                <w:szCs w:val="21"/>
+                <w:lang w:val="en-US"/>
+              </w:rPr>
+              <w:t>Nagra Kudelski Group</w:t>
+            </w:r>
+          </w:p>
+          <w:p>
+            <w:pPr>
+              <w:rPr>
+                <w:i/>
+                <w:sz w:val="21"/>
+                <w:szCs w:val="21"/>
+                <w:lang w:val="en-US"/>
+              </w:rPr>
+            </w:pPr>
+            <w:r>
+              <w:rPr>
+                <w:i/>
+                <w:sz w:val="21"/>
+                <w:szCs w:val="21"/>
+                <w:lang w:val="en-US"/>
+              </w:rPr>
+              <w:t>Cloud</w:t>
+            </w:r>
+          </w:p>
+          <w:p>
+            <w:pPr>
+              <w:rPr>
+                <w:i/>
+                <w:sz w:val="21"/>
+                <w:szCs w:val="21"/>
+                <w:lang w:val="en-US"/>
+              </w:rPr>
+            </w:pPr>
+            <w:r>
+              <w:rPr>
+                <w:sz w:val="21"/>
+                <w:szCs w:val="21"/>
+                <w:lang w:val="en-US"/>
+              </w:rPr>
+              <w:t>Cheseaux</w:t>
+            </w:r>
+            <w:r>
+              <w:rPr>
+                <w:sz w:val="21"/>
+                <w:szCs w:val="21"/>
+                <w:lang w:val="en-US"/>
+              </w:rPr>
+              <w:t>, Switzerland</w:t>
+            </w:r>
+          </w:p>
+          <w:p>
+            <w:pPr>
+              <w:rPr>
+                <w:i/>
+                <w:sz w:val="21"/>
+                <w:szCs w:val="21"/>
+                <w:lang w:val="en-US"/>
+              </w:rPr>
+            </w:pPr>
+            <w:r>
+              <w:rPr>
+                <w:i/>
+                <w:sz w:val="21"/>
+                <w:szCs w:val="21"/>
+                <w:lang w:val="en-US"/>
+              </w:rPr>
+              <w:t>February 2019</w:t>
+            </w:r>
+            <w:r>
+              <w:rPr>
+                <w:i/>
+                <w:sz w:val="21"/>
+                <w:szCs w:val="21"/>
+                <w:lang w:val="en-US"/>
+              </w:rPr>
+              <w:t xml:space="preserve"> - Present</w:t>
+            </w:r>
+          </w:p>
+        </w:tc>
+        <w:tc>
+          <w:tcPr>
+            <w:tcW w:w="7379" w:type="dxa"/>
+          </w:tcPr>
+          <w:p>
+            <w:pPr>
+              <w:rPr>
+                <w:b/>
+                <w:sz w:val="21"/>
+                <w:szCs w:val="21"/>
+                <w:lang w:val="en-US"/>
+              </w:rPr>
+            </w:pPr>
+            <w:r>
+              <w:rPr>
+                <w:b/>
+                <w:sz w:val="21"/>
+                <w:szCs w:val="21"/>
+                <w:lang w:val="en-US"/>
+              </w:rPr>
+              <w:t>Internship</w:t>
+            </w:r>
+            <w:r>
+              <w:rPr>
+                <w:b/>
+                <w:sz w:val="21"/>
+                <w:szCs w:val="21"/>
+                <w:lang w:val="en-US"/>
+              </w:rPr>
+              <w:t xml:space="preserve"> </w:t>
+            </w:r>
+            <w:r>
+              <w:rPr>
+                <w:b/>
+                <w:sz w:val="21"/>
+                <w:szCs w:val="21"/>
+                <w:lang w:val="en-US"/>
+              </w:rPr>
+              <w:t>–</w:t>
+            </w:r>
+            <w:r>
+              <w:rPr>
+                <w:b/>
+                <w:sz w:val="21"/>
+                <w:szCs w:val="21"/>
+                <w:lang w:val="en-US"/>
+              </w:rPr>
+              <w:t xml:space="preserve"> </w:t>
+            </w:r>
+            <w:r>
+              <w:rPr>
+                <w:b/>
+                <w:sz w:val="21"/>
+                <w:szCs w:val="21"/>
+                <w:lang w:val="en-US"/>
+              </w:rPr>
+              <w:t>Cloud Infra Team</w:t>
+            </w:r>
+          </w:p>
+          <w:p>
+            <w:pPr>
+              <w:jc w:val="both"/>
+              <w:rPr>
+                <w:sz w:val="21"/>
+                <w:szCs w:val="21"/>
+                <w:lang w:val="en-US"/>
+              </w:rPr>
+            </w:pPr>
+            <w:r>
+              <w:rPr>
+                <w:sz w:val="21"/>
+                <w:szCs w:val="21"/>
+                <w:lang w:val="en-US"/>
+              </w:rPr>
+              <w:t>Implementation of Deep Learning models for anomaly detection systems on log data streams. Development and training of such models but also implementation for production in distributed systems. Worked in Keras, Pytorch, Deeplearning4J.</w:t>
+            </w:r>
+          </w:p>
+        </w:tc>
+      </w:tr>
+    </w:tbl>
     <w:p>
       <w:pPr>
         <w:pStyle w:val="Heading1"/>
@@ -520,27 +751,7 @@
                 <w:szCs w:val="24"/>
                 <w:lang w:val="en-US"/>
               </w:rPr>
-              <w:t xml:space="preserve">Universidad de </w:t>
-            </w:r>
-            <w:proofErr w:type="spellStart"/>
-            <w:r>
-              <w:rPr>
-                <w:b/>
-                <w:sz w:val="24"/>
-                <w:szCs w:val="24"/>
-                <w:lang w:val="en-US"/>
-              </w:rPr>
-              <w:t>los</w:t>
-            </w:r>
-            <w:proofErr w:type="spellEnd"/>
-            <w:r>
-              <w:rPr>
-                <w:b/>
-                <w:sz w:val="24"/>
-                <w:szCs w:val="24"/>
-                <w:lang w:val="en-US"/>
-              </w:rPr>
-              <w:t xml:space="preserve"> Andes</w:t>
+              <w:t>Universidad de los Andes</w:t>
             </w:r>
           </w:p>
         </w:tc>
@@ -666,16 +877,7 @@
                 <w:szCs w:val="21"/>
                 <w:lang w:val="en-US"/>
               </w:rPr>
-              <w:t>-</w:t>
-            </w:r>
-            <w:r>
-              <w:rPr>
-                <w:i/>
-                <w:sz w:val="21"/>
-                <w:szCs w:val="21"/>
-                <w:lang w:val="en-US"/>
-              </w:rPr>
-              <w:t xml:space="preserve"> </w:t>
+              <w:t xml:space="preserve">- </w:t>
             </w:r>
             <w:r>
               <w:rPr>
@@ -823,16 +1025,7 @@
                 <w:szCs w:val="21"/>
                 <w:lang w:val="en-US"/>
               </w:rPr>
-              <w:t>January 2010 - March 2017</w:t>
-            </w:r>
-            <w:r>
-              <w:rPr>
-                <w:i/>
-                <w:sz w:val="21"/>
-                <w:szCs w:val="21"/>
-                <w:lang w:val="en-US"/>
-              </w:rPr>
-              <w:t xml:space="preserve"> </w:t>
+              <w:t xml:space="preserve">January 2010 - March 2017 </w:t>
             </w:r>
             <w:r>
               <w:rPr>
@@ -1308,7 +1501,6 @@
               </w:rPr>
             </w:pPr>
             <w:hyperlink r:id="rId11">
-              <w:proofErr w:type="spellStart"/>
               <w:r>
                 <w:rPr>
                   <w:b/>
@@ -1316,29 +1508,8 @@
                   <w:szCs w:val="24"/>
                   <w:lang w:val="en-US"/>
                 </w:rPr>
-                <w:t>Lycée</w:t>
+                <w:t>Lycée Français</w:t>
               </w:r>
-              <w:proofErr w:type="spellEnd"/>
-              <w:r>
-                <w:rPr>
-                  <w:b/>
-                  <w:sz w:val="24"/>
-                  <w:szCs w:val="24"/>
-                  <w:lang w:val="en-US"/>
-                </w:rPr>
-                <w:t xml:space="preserve"> </w:t>
-              </w:r>
-              <w:proofErr w:type="spellStart"/>
-              <w:r>
-                <w:rPr>
-                  <w:b/>
-                  <w:sz w:val="24"/>
-                  <w:szCs w:val="24"/>
-                  <w:lang w:val="en-US"/>
-                </w:rPr>
-                <w:t>Français</w:t>
-              </w:r>
-              <w:proofErr w:type="spellEnd"/>
             </w:hyperlink>
             <w:hyperlink r:id="rId12">
               <w:r>
@@ -1524,27 +1695,7 @@
                 <w:szCs w:val="21"/>
                 <w:lang w:val="en-US"/>
               </w:rPr>
-              <w:t xml:space="preserve">Scientific </w:t>
-            </w:r>
-            <w:proofErr w:type="spellStart"/>
-            <w:r>
-              <w:rPr>
-                <w:i/>
-                <w:sz w:val="21"/>
-                <w:szCs w:val="21"/>
-                <w:lang w:val="en-US"/>
-              </w:rPr>
-              <w:t>Bachalauréat</w:t>
-            </w:r>
-            <w:proofErr w:type="spellEnd"/>
-            <w:r>
-              <w:rPr>
-                <w:i/>
-                <w:sz w:val="21"/>
-                <w:szCs w:val="21"/>
-                <w:lang w:val="en-US"/>
-              </w:rPr>
-              <w:t>, Mention Bien</w:t>
+              <w:t>Scientific Bachalauréat, Mention Bien</w:t>
             </w:r>
           </w:p>
         </w:tc>
@@ -1582,7 +1733,7 @@
     <w:tbl>
       <w:tblPr>
         <w:tblStyle w:val="a4"/>
-        <w:tblW w:w="10195" w:type="dxa"/>
+        <w:tblW w:w="10234" w:type="dxa"/>
         <w:tblBorders>
           <w:top w:val="nil"/>
           <w:left w:val="nil"/>
@@ -1595,16 +1746,16 @@
         <w:tblLook w:val="0400" w:firstRow="0" w:lastRow="0" w:firstColumn="0" w:lastColumn="0" w:noHBand="0" w:noVBand="1"/>
       </w:tblPr>
       <w:tblGrid>
-        <w:gridCol w:w="2815"/>
-        <w:gridCol w:w="7380"/>
+        <w:gridCol w:w="2826"/>
+        <w:gridCol w:w="7408"/>
       </w:tblGrid>
       <w:tr>
         <w:trPr>
-          <w:trHeight w:val="1422"/>
+          <w:trHeight w:val="1420"/>
         </w:trPr>
         <w:tc>
           <w:tcPr>
-            <w:tcW w:w="2815" w:type="dxa"/>
+            <w:tcW w:w="2826" w:type="dxa"/>
           </w:tcPr>
           <w:p>
             <w:pPr>
@@ -1686,54 +1837,25 @@
         </w:tc>
         <w:tc>
           <w:tcPr>
-            <w:tcW w:w="7380" w:type="dxa"/>
-          </w:tcPr>
-          <w:p>
-            <w:pPr>
-              <w:rPr>
-                <w:b/>
-                <w:sz w:val="21"/>
-                <w:szCs w:val="21"/>
-                <w:lang w:val="en-US"/>
-              </w:rPr>
-            </w:pPr>
-            <w:r>
-              <w:rPr>
-                <w:b/>
-                <w:sz w:val="21"/>
-                <w:szCs w:val="21"/>
-                <w:lang w:val="en-US"/>
-              </w:rPr>
-              <w:t>Master Semester Proj</w:t>
-            </w:r>
-            <w:r>
-              <w:rPr>
-                <w:b/>
-                <w:sz w:val="21"/>
-                <w:szCs w:val="21"/>
-                <w:lang w:val="en-US"/>
-              </w:rPr>
-              <w:t xml:space="preserve">ect - Prof. </w:t>
-            </w:r>
-            <w:proofErr w:type="spellStart"/>
-            <w:r>
-              <w:rPr>
-                <w:b/>
-                <w:sz w:val="21"/>
-                <w:szCs w:val="21"/>
-                <w:lang w:val="en-US"/>
-              </w:rPr>
-              <w:t>Courtine’s</w:t>
-            </w:r>
-            <w:proofErr w:type="spellEnd"/>
-            <w:r>
-              <w:rPr>
-                <w:b/>
-                <w:sz w:val="21"/>
-                <w:szCs w:val="21"/>
-                <w:lang w:val="en-US"/>
-              </w:rPr>
-              <w:t xml:space="preserve"> Laboratory</w:t>
+            <w:tcW w:w="7408" w:type="dxa"/>
+          </w:tcPr>
+          <w:p>
+            <w:pPr>
+              <w:rPr>
+                <w:b/>
+                <w:sz w:val="21"/>
+                <w:szCs w:val="21"/>
+                <w:lang w:val="en-US"/>
+              </w:rPr>
+            </w:pPr>
+            <w:r>
+              <w:rPr>
+                <w:b/>
+                <w:sz w:val="21"/>
+                <w:szCs w:val="21"/>
+                <w:lang w:val="en-US"/>
+              </w:rPr>
+              <w:t>Master Semester Project - Prof. Courtine’s Laboratory</w:t>
             </w:r>
           </w:p>
           <w:p>
@@ -1751,46 +1873,52 @@
                 <w:szCs w:val="21"/>
                 <w:lang w:val="en-US"/>
               </w:rPr>
-              <w:t>Attempting to artificially represent the brain input to the spinal sensorimotor circuits through the implementation of unsupervised learning strategies based on reinforcement learning to drive a biomechanical model of the lower limbs of a human. Working un</w:t>
-            </w:r>
-            <w:r>
-              <w:rPr>
-                <w:sz w:val="21"/>
-                <w:szCs w:val="21"/>
-                <w:lang w:val="en-US"/>
-              </w:rPr>
-              <w:t xml:space="preserve">der the direction of PhD student Andreas </w:t>
-            </w:r>
-            <w:proofErr w:type="spellStart"/>
-            <w:r>
-              <w:rPr>
-                <w:sz w:val="21"/>
-                <w:szCs w:val="21"/>
-                <w:lang w:val="en-US"/>
-              </w:rPr>
-              <w:t>Rowald</w:t>
-            </w:r>
-            <w:proofErr w:type="spellEnd"/>
-            <w:r>
-              <w:rPr>
-                <w:sz w:val="21"/>
-                <w:szCs w:val="21"/>
-                <w:lang w:val="en-US"/>
-              </w:rPr>
-              <w:t>.</w:t>
-            </w:r>
-            <w:bookmarkStart w:id="0" w:name="_v79227m54xfz" w:colFirst="0" w:colLast="0"/>
-            <w:bookmarkEnd w:id="0"/>
+              <w:t>Attempting to artificially represent the brain input to the spinal sensorimotor circuits through the implementation of unsupervised</w:t>
+            </w:r>
+            <w:r>
+              <w:rPr>
+                <w:sz w:val="21"/>
+                <w:szCs w:val="21"/>
+                <w:lang w:val="en-US"/>
+              </w:rPr>
+              <w:t xml:space="preserve"> and supervised</w:t>
+            </w:r>
+            <w:r>
+              <w:rPr>
+                <w:sz w:val="21"/>
+                <w:szCs w:val="21"/>
+                <w:lang w:val="en-US"/>
+              </w:rPr>
+              <w:t xml:space="preserve"> learning strategies </w:t>
+            </w:r>
+            <w:r>
+              <w:rPr>
+                <w:sz w:val="21"/>
+                <w:szCs w:val="21"/>
+                <w:lang w:val="en-US"/>
+              </w:rPr>
+              <w:t>to</w:t>
+            </w:r>
+            <w:r>
+              <w:rPr>
+                <w:sz w:val="21"/>
+                <w:szCs w:val="21"/>
+                <w:lang w:val="en-US"/>
+              </w:rPr>
+              <w:t xml:space="preserve"> drive a biomechanical model of the lower limbs of a human. Working under the direction of PhD student Andreas Rowald.</w:t>
+            </w:r>
+            <w:bookmarkStart w:id="1" w:name="_v79227m54xfz" w:colFirst="0" w:colLast="0"/>
+            <w:bookmarkEnd w:id="1"/>
           </w:p>
         </w:tc>
       </w:tr>
       <w:tr>
         <w:trPr>
-          <w:trHeight w:val="1449"/>
+          <w:trHeight w:val="1447"/>
         </w:trPr>
         <w:tc>
           <w:tcPr>
-            <w:tcW w:w="2815" w:type="dxa"/>
+            <w:tcW w:w="2826" w:type="dxa"/>
           </w:tcPr>
           <w:p>
             <w:pPr>
@@ -1873,7 +2001,7 @@
         </w:tc>
         <w:tc>
           <w:tcPr>
-            <w:tcW w:w="7380" w:type="dxa"/>
+            <w:tcW w:w="7408" w:type="dxa"/>
           </w:tcPr>
           <w:p>
             <w:pPr>
@@ -1911,103 +2039,45 @@
                 <w:szCs w:val="21"/>
                 <w:lang w:val="en-US"/>
               </w:rPr>
-              <w:t>Processed high resolution 7-Tesla 1-TR fMRI data FMRI data using novel methods, and found the innovation-driven Co-Activation Patterns (</w:t>
-            </w:r>
-            <w:proofErr w:type="spellStart"/>
-            <w:r>
-              <w:rPr>
-                <w:sz w:val="21"/>
-                <w:szCs w:val="21"/>
-                <w:lang w:val="en-US"/>
-              </w:rPr>
-              <w:t>iCAPs</w:t>
-            </w:r>
-            <w:proofErr w:type="spellEnd"/>
-            <w:r>
-              <w:rPr>
-                <w:sz w:val="21"/>
-                <w:szCs w:val="21"/>
-                <w:lang w:val="en-US"/>
-              </w:rPr>
-              <w:t xml:space="preserve">) and their time-courses and thereafter explored them. Worked under the direction of PhD student Anjali </w:t>
-            </w:r>
-            <w:proofErr w:type="spellStart"/>
-            <w:r>
-              <w:rPr>
-                <w:sz w:val="21"/>
-                <w:szCs w:val="21"/>
-                <w:lang w:val="en-US"/>
-              </w:rPr>
-              <w:t>Tarun</w:t>
-            </w:r>
-            <w:proofErr w:type="spellEnd"/>
-            <w:r>
-              <w:rPr>
-                <w:sz w:val="21"/>
-                <w:szCs w:val="21"/>
-                <w:lang w:val="en-US"/>
-              </w:rPr>
-              <w:t xml:space="preserve"> and the supervision of prof. Dimitri Van De Ville.</w:t>
+              <w:t>Processed high resolution 7-Tesla 1-TR fMRI data FMRI data using novel methods, and found the innovation-driven Co-Activation Patterns (iCAPs) and their time-courses and thereafter explored them. Worked under the direction of PhD student Anjali Tarun and the supervision of prof. Dimitri Van De Ville.</w:t>
             </w:r>
           </w:p>
         </w:tc>
       </w:tr>
       <w:tr>
         <w:trPr>
-          <w:trHeight w:val="1440"/>
+          <w:trHeight w:val="1438"/>
         </w:trPr>
         <w:tc>
           <w:tcPr>
-            <w:tcW w:w="2815" w:type="dxa"/>
-          </w:tcPr>
-          <w:p>
-            <w:pPr>
-              <w:pBdr>
-                <w:top w:val="nil"/>
-                <w:left w:val="nil"/>
-                <w:bottom w:val="nil"/>
-                <w:right w:val="nil"/>
-                <w:between w:val="nil"/>
-              </w:pBdr>
-              <w:rPr>
-                <w:b/>
-                <w:i/>
-                <w:sz w:val="21"/>
-                <w:szCs w:val="21"/>
-                <w:lang w:val="en-US"/>
-              </w:rPr>
-            </w:pPr>
-            <w:r>
-              <w:rPr>
-                <w:b/>
-                <w:i/>
-                <w:sz w:val="21"/>
-                <w:szCs w:val="21"/>
-                <w:lang w:val="en-US"/>
-              </w:rPr>
-              <w:t xml:space="preserve">Universidad de </w:t>
-            </w:r>
-            <w:proofErr w:type="spellStart"/>
-            <w:r>
-              <w:rPr>
-                <w:b/>
-                <w:i/>
-                <w:sz w:val="21"/>
-                <w:szCs w:val="21"/>
-                <w:lang w:val="en-US"/>
-              </w:rPr>
-              <w:t>los</w:t>
-            </w:r>
-            <w:proofErr w:type="spellEnd"/>
-            <w:r>
-              <w:rPr>
-                <w:b/>
-                <w:i/>
-                <w:sz w:val="21"/>
-                <w:szCs w:val="21"/>
-                <w:lang w:val="en-US"/>
-              </w:rPr>
-              <w:t xml:space="preserve"> Andes</w:t>
+            <w:tcW w:w="2826" w:type="dxa"/>
+          </w:tcPr>
+          <w:p>
+            <w:pPr>
+              <w:pBdr>
+                <w:top w:val="nil"/>
+                <w:left w:val="nil"/>
+                <w:bottom w:val="nil"/>
+                <w:right w:val="nil"/>
+                <w:between w:val="nil"/>
+              </w:pBdr>
+              <w:rPr>
+                <w:b/>
+                <w:i/>
+                <w:sz w:val="21"/>
+                <w:szCs w:val="21"/>
+                <w:lang w:val="en-US"/>
+              </w:rPr>
+            </w:pPr>
+            <w:r>
+              <w:rPr>
+                <w:b/>
+                <w:i/>
+                <w:sz w:val="21"/>
+                <w:szCs w:val="21"/>
+                <w:lang w:val="en-US"/>
+              </w:rPr>
+              <w:t>Universidad de los Andes</w:t>
             </w:r>
           </w:p>
           <w:p>
@@ -2091,7 +2161,7 @@
         </w:tc>
         <w:tc>
           <w:tcPr>
-            <w:tcW w:w="7380" w:type="dxa"/>
+            <w:tcW w:w="7408" w:type="dxa"/>
           </w:tcPr>
           <w:p>
             <w:pPr>
@@ -2137,8 +2207,8 @@
                 <w:lang w:val="en-US"/>
               </w:rPr>
             </w:pPr>
-            <w:bookmarkStart w:id="1" w:name="_e8vohmux4ayg" w:colFirst="0" w:colLast="0"/>
-            <w:bookmarkEnd w:id="1"/>
+            <w:bookmarkStart w:id="2" w:name="_e8vohmux4ayg" w:colFirst="0" w:colLast="0"/>
+            <w:bookmarkEnd w:id="2"/>
             <w:r>
               <w:rPr>
                 <w:sz w:val="21"/>
@@ -2152,11 +2222,11 @@
       </w:tr>
       <w:tr>
         <w:trPr>
-          <w:trHeight w:val="1170"/>
+          <w:trHeight w:val="1169"/>
         </w:trPr>
         <w:tc>
           <w:tcPr>
-            <w:tcW w:w="2815" w:type="dxa"/>
+            <w:tcW w:w="2826" w:type="dxa"/>
           </w:tcPr>
           <w:p>
             <w:pPr>
@@ -2183,6 +2253,7 @@
                 <w:szCs w:val="21"/>
                 <w:lang w:val="fr-FR"/>
               </w:rPr>
+              <w:lastRenderedPageBreak/>
               <w:t xml:space="preserve">Laboratoire CPPM </w:t>
             </w:r>
           </w:p>
@@ -2266,7 +2337,7 @@
         </w:tc>
         <w:tc>
           <w:tcPr>
-            <w:tcW w:w="7380" w:type="dxa"/>
+            <w:tcW w:w="7408" w:type="dxa"/>
           </w:tcPr>
           <w:p>
             <w:pPr>
@@ -2318,36 +2389,18 @@
                 <w:szCs w:val="21"/>
                 <w:lang w:val="en-US"/>
               </w:rPr>
-              <w:t xml:space="preserve">Studied and implemented different image processing techniques for the detection of transients in astrophysical images. Under the supervision of scientist Dominique </w:t>
-            </w:r>
-            <w:proofErr w:type="spellStart"/>
-            <w:r>
-              <w:rPr>
-                <w:sz w:val="21"/>
-                <w:szCs w:val="21"/>
-                <w:lang w:val="en-US"/>
-              </w:rPr>
-              <w:t>Fouchez</w:t>
-            </w:r>
-            <w:proofErr w:type="spellEnd"/>
-            <w:r>
-              <w:rPr>
-                <w:sz w:val="21"/>
-                <w:szCs w:val="21"/>
-                <w:lang w:val="en-US"/>
-              </w:rPr>
-              <w:t>.</w:t>
+              <w:t>Studied and implemented different image processing techniques for the detection of transients in astrophysical images. Under the supervision of scientist Dominique Fouchez.</w:t>
             </w:r>
           </w:p>
         </w:tc>
       </w:tr>
       <w:tr>
         <w:trPr>
-          <w:trHeight w:val="1080"/>
+          <w:trHeight w:val="1079"/>
         </w:trPr>
         <w:tc>
           <w:tcPr>
-            <w:tcW w:w="2815" w:type="dxa"/>
+            <w:tcW w:w="2826" w:type="dxa"/>
           </w:tcPr>
           <w:p>
             <w:pPr>
@@ -2393,7 +2446,6 @@
                 <w:lang w:val="es-CO"/>
               </w:rPr>
             </w:pPr>
-            <w:proofErr w:type="spellStart"/>
             <w:r>
               <w:rPr>
                 <w:i/>
@@ -2401,51 +2453,30 @@
                 <w:szCs w:val="21"/>
                 <w:lang w:val="es-CO"/>
               </w:rPr>
-              <w:t>Department</w:t>
-            </w:r>
-            <w:proofErr w:type="spellEnd"/>
-            <w:r>
-              <w:rPr>
-                <w:i/>
+              <w:t>Department of Physics</w:t>
+            </w:r>
+          </w:p>
+          <w:p>
+            <w:pPr>
+              <w:pBdr>
+                <w:top w:val="nil"/>
+                <w:left w:val="nil"/>
+                <w:bottom w:val="nil"/>
+                <w:right w:val="nil"/>
+                <w:between w:val="nil"/>
+              </w:pBdr>
+              <w:rPr>
                 <w:sz w:val="21"/>
                 <w:szCs w:val="21"/>
                 <w:lang w:val="es-CO"/>
               </w:rPr>
-              <w:t xml:space="preserve"> of </w:t>
-            </w:r>
-            <w:proofErr w:type="spellStart"/>
-            <w:r>
-              <w:rPr>
-                <w:i/>
+            </w:pPr>
+            <w:r>
+              <w:rPr>
                 <w:sz w:val="21"/>
                 <w:szCs w:val="21"/>
                 <w:lang w:val="es-CO"/>
               </w:rPr>
-              <w:t>Physics</w:t>
-            </w:r>
-            <w:proofErr w:type="spellEnd"/>
-          </w:p>
-          <w:p>
-            <w:pPr>
-              <w:pBdr>
-                <w:top w:val="nil"/>
-                <w:left w:val="nil"/>
-                <w:bottom w:val="nil"/>
-                <w:right w:val="nil"/>
-                <w:between w:val="nil"/>
-              </w:pBdr>
-              <w:rPr>
-                <w:sz w:val="21"/>
-                <w:szCs w:val="21"/>
-                <w:lang w:val="es-CO"/>
-              </w:rPr>
-            </w:pPr>
-            <w:r>
-              <w:rPr>
-                <w:sz w:val="21"/>
-                <w:szCs w:val="21"/>
-                <w:lang w:val="es-CO"/>
-              </w:rPr>
               <w:t>Bogotá, Colombia</w:t>
             </w:r>
           </w:p>
@@ -2479,7 +2510,7 @@
         </w:tc>
         <w:tc>
           <w:tcPr>
-            <w:tcW w:w="7380" w:type="dxa"/>
+            <w:tcW w:w="7408" w:type="dxa"/>
           </w:tcPr>
           <w:p>
             <w:pPr>
@@ -2531,86 +2562,45 @@
                 <w:szCs w:val="21"/>
                 <w:lang w:val="en-US"/>
               </w:rPr>
-              <w:t xml:space="preserve">Titled </w:t>
-            </w:r>
-            <w:proofErr w:type="spellStart"/>
-            <w:r>
-              <w:rPr>
-                <w:sz w:val="21"/>
-                <w:szCs w:val="21"/>
-                <w:lang w:val="en-US"/>
-              </w:rPr>
-              <w:t>Laniakea</w:t>
-            </w:r>
-            <w:proofErr w:type="spellEnd"/>
-            <w:r>
-              <w:rPr>
-                <w:sz w:val="21"/>
-                <w:szCs w:val="21"/>
-                <w:lang w:val="en-US"/>
-              </w:rPr>
-              <w:t xml:space="preserve"> in a Cosmological Context. Worked on detection of galaxies superclusters in simulated cosmological structures based on galaxies velocities properties under the direction of prof. Jaime E. Forero.</w:t>
+              <w:t>Titled Laniakea in a Cosmological Context. Worked on detection of galaxies superclusters in simulated cosmological structures based on galaxies velocities properties under the direction of prof. Jaime E. Forero.</w:t>
             </w:r>
           </w:p>
         </w:tc>
       </w:tr>
       <w:tr>
         <w:trPr>
-          <w:trHeight w:val="1170"/>
+          <w:trHeight w:val="1169"/>
         </w:trPr>
         <w:tc>
           <w:tcPr>
-            <w:tcW w:w="2815" w:type="dxa"/>
-          </w:tcPr>
-          <w:p>
-            <w:pPr>
-              <w:pBdr>
-                <w:top w:val="nil"/>
-                <w:left w:val="nil"/>
-                <w:bottom w:val="nil"/>
-                <w:right w:val="nil"/>
-                <w:between w:val="nil"/>
-              </w:pBdr>
-              <w:rPr>
-                <w:b/>
-                <w:i/>
-                <w:sz w:val="21"/>
-                <w:szCs w:val="21"/>
-                <w:lang w:val="en-US"/>
-              </w:rPr>
-            </w:pPr>
-            <w:r>
-              <w:rPr>
-                <w:b/>
-                <w:i/>
-                <w:sz w:val="21"/>
-                <w:szCs w:val="21"/>
-                <w:lang w:val="en-US"/>
-              </w:rPr>
-              <w:lastRenderedPageBreak/>
-              <w:t xml:space="preserve">Universidad de </w:t>
-            </w:r>
-            <w:proofErr w:type="spellStart"/>
-            <w:r>
-              <w:rPr>
-                <w:b/>
-                <w:i/>
-                <w:sz w:val="21"/>
-                <w:szCs w:val="21"/>
-                <w:lang w:val="en-US"/>
-              </w:rPr>
-              <w:t>los</w:t>
-            </w:r>
-            <w:proofErr w:type="spellEnd"/>
-            <w:r>
-              <w:rPr>
-                <w:b/>
-                <w:i/>
-                <w:sz w:val="21"/>
-                <w:szCs w:val="21"/>
-                <w:lang w:val="en-US"/>
-              </w:rPr>
-              <w:t xml:space="preserve"> Andes</w:t>
+            <w:tcW w:w="2826" w:type="dxa"/>
+          </w:tcPr>
+          <w:p>
+            <w:pPr>
+              <w:pBdr>
+                <w:top w:val="nil"/>
+                <w:left w:val="nil"/>
+                <w:bottom w:val="nil"/>
+                <w:right w:val="nil"/>
+                <w:between w:val="nil"/>
+              </w:pBdr>
+              <w:rPr>
+                <w:b/>
+                <w:i/>
+                <w:sz w:val="21"/>
+                <w:szCs w:val="21"/>
+                <w:lang w:val="en-US"/>
+              </w:rPr>
+            </w:pPr>
+            <w:r>
+              <w:rPr>
+                <w:b/>
+                <w:i/>
+                <w:sz w:val="21"/>
+                <w:szCs w:val="21"/>
+                <w:lang w:val="en-US"/>
+              </w:rPr>
+              <w:t>Universidad de los Andes</w:t>
             </w:r>
           </w:p>
           <w:p>
@@ -2711,7 +2701,7 @@
         </w:tc>
         <w:tc>
           <w:tcPr>
-            <w:tcW w:w="7380" w:type="dxa"/>
+            <w:tcW w:w="7408" w:type="dxa"/>
           </w:tcPr>
           <w:p>
             <w:pPr>
@@ -2758,8 +2748,8 @@
                 <w:lang w:val="en-US"/>
               </w:rPr>
             </w:pPr>
-            <w:bookmarkStart w:id="2" w:name="_n8bkhykt861t" w:colFirst="0" w:colLast="0"/>
-            <w:bookmarkEnd w:id="2"/>
+            <w:bookmarkStart w:id="3" w:name="_n8bkhykt861t" w:colFirst="0" w:colLast="0"/>
+            <w:bookmarkEnd w:id="3"/>
             <w:r>
               <w:rPr>
                 <w:sz w:val="21"/>
@@ -2797,11 +2787,11 @@
       </w:tr>
       <w:tr>
         <w:trPr>
-          <w:trHeight w:val="1170"/>
+          <w:trHeight w:val="1079"/>
         </w:trPr>
         <w:tc>
           <w:tcPr>
-            <w:tcW w:w="2815" w:type="dxa"/>
+            <w:tcW w:w="2826" w:type="dxa"/>
           </w:tcPr>
           <w:p>
             <w:pPr>
@@ -2919,40 +2909,31 @@
         </w:tc>
         <w:tc>
           <w:tcPr>
-            <w:tcW w:w="7380" w:type="dxa"/>
-          </w:tcPr>
-          <w:p>
-            <w:pPr>
-              <w:pBdr>
-                <w:top w:val="nil"/>
-                <w:left w:val="nil"/>
-                <w:bottom w:val="nil"/>
-                <w:right w:val="nil"/>
-                <w:between w:val="nil"/>
-              </w:pBdr>
-              <w:rPr>
-                <w:sz w:val="21"/>
-                <w:szCs w:val="21"/>
-                <w:lang w:val="en-US"/>
-              </w:rPr>
-            </w:pPr>
-            <w:r>
-              <w:rPr>
-                <w:b/>
-                <w:sz w:val="21"/>
-                <w:szCs w:val="21"/>
-                <w:lang w:val="en-US"/>
-              </w:rPr>
-              <w:t>I</w:t>
-            </w:r>
-            <w:r>
-              <w:rPr>
-                <w:b/>
-                <w:sz w:val="21"/>
-                <w:szCs w:val="21"/>
-                <w:lang w:val="en-US"/>
-              </w:rPr>
-              <w:t xml:space="preserve">PM Intern – </w:t>
+            <w:tcW w:w="7408" w:type="dxa"/>
+          </w:tcPr>
+          <w:p>
+            <w:pPr>
+              <w:pBdr>
+                <w:top w:val="nil"/>
+                <w:left w:val="nil"/>
+                <w:bottom w:val="nil"/>
+                <w:right w:val="nil"/>
+                <w:between w:val="nil"/>
+              </w:pBdr>
+              <w:rPr>
+                <w:sz w:val="21"/>
+                <w:szCs w:val="21"/>
+                <w:lang w:val="en-US"/>
+              </w:rPr>
+            </w:pPr>
+            <w:r>
+              <w:rPr>
+                <w:b/>
+                <w:sz w:val="21"/>
+                <w:szCs w:val="21"/>
+                <w:lang w:val="en-US"/>
+              </w:rPr>
+              <w:t xml:space="preserve">IPM Intern – </w:t>
             </w:r>
             <w:r>
               <w:rPr>
@@ -2995,11 +2976,11 @@
       </w:tr>
       <w:tr>
         <w:trPr>
-          <w:trHeight w:val="260"/>
+          <w:trHeight w:val="259"/>
         </w:trPr>
         <w:tc>
           <w:tcPr>
-            <w:tcW w:w="2815" w:type="dxa"/>
+            <w:tcW w:w="2826" w:type="dxa"/>
           </w:tcPr>
           <w:p>
             <w:pPr>
@@ -3050,15 +3031,7 @@
                 <w:szCs w:val="21"/>
                 <w:lang w:val="en-US"/>
               </w:rPr>
-              <w:t>Tokyo, Ja</w:t>
-            </w:r>
-            <w:r>
-              <w:rPr>
-                <w:sz w:val="21"/>
-                <w:szCs w:val="21"/>
-                <w:lang w:val="en-US"/>
-              </w:rPr>
-              <w:t>pan</w:t>
+              <w:t>Tokyo, Japan</w:t>
             </w:r>
           </w:p>
           <w:p>
@@ -3090,7 +3063,7 @@
         </w:tc>
         <w:tc>
           <w:tcPr>
-            <w:tcW w:w="7380" w:type="dxa"/>
+            <w:tcW w:w="7408" w:type="dxa"/>
           </w:tcPr>
           <w:p>
             <w:pPr>
@@ -3150,25 +3123,7 @@
                 <w:szCs w:val="21"/>
                 <w:lang w:val="en-US"/>
               </w:rPr>
-              <w:t xml:space="preserve">Assisted with the integration and control of a helicopter with Arduino under the supervision of professors </w:t>
-            </w:r>
-            <w:proofErr w:type="spellStart"/>
-            <w:r>
-              <w:rPr>
-                <w:sz w:val="21"/>
-                <w:szCs w:val="21"/>
-                <w:lang w:val="en-US"/>
-              </w:rPr>
-              <w:t>Sho</w:t>
-            </w:r>
-            <w:proofErr w:type="spellEnd"/>
-            <w:r>
-              <w:rPr>
-                <w:sz w:val="21"/>
-                <w:szCs w:val="21"/>
-                <w:lang w:val="en-US"/>
-              </w:rPr>
-              <w:t xml:space="preserve"> and Ito. </w:t>
+              <w:t xml:space="preserve">Assisted with the integration and control of a helicopter with Arduino under the supervision of professors Sho and Ito. </w:t>
             </w:r>
           </w:p>
         </w:tc>
@@ -3241,62 +3196,40 @@
                 <w:i/>
                 <w:sz w:val="21"/>
                 <w:szCs w:val="21"/>
-                <w:lang w:val="en-US"/>
-              </w:rPr>
-            </w:pPr>
-            <w:r>
-              <w:rPr>
-                <w:b/>
-                <w:i/>
-                <w:sz w:val="21"/>
-                <w:szCs w:val="21"/>
-                <w:lang w:val="en-US"/>
-              </w:rPr>
-              <w:t xml:space="preserve">Universidad de </w:t>
-            </w:r>
-            <w:proofErr w:type="spellStart"/>
-            <w:r>
-              <w:rPr>
-                <w:b/>
-                <w:i/>
-                <w:sz w:val="21"/>
-                <w:szCs w:val="21"/>
-                <w:lang w:val="en-US"/>
-              </w:rPr>
-              <w:t>los</w:t>
-            </w:r>
-            <w:proofErr w:type="spellEnd"/>
-            <w:r>
-              <w:rPr>
-                <w:b/>
-                <w:i/>
-                <w:sz w:val="21"/>
-                <w:szCs w:val="21"/>
-                <w:lang w:val="en-US"/>
-              </w:rPr>
-              <w:t xml:space="preserve"> Andes</w:t>
-            </w:r>
-          </w:p>
-          <w:p>
-            <w:pPr>
-              <w:pBdr>
-                <w:top w:val="nil"/>
-                <w:left w:val="nil"/>
-                <w:bottom w:val="nil"/>
-                <w:right w:val="nil"/>
-                <w:between w:val="nil"/>
-              </w:pBdr>
-              <w:rPr>
-                <w:sz w:val="21"/>
-                <w:szCs w:val="21"/>
-                <w:lang w:val="en-US"/>
-              </w:rPr>
-            </w:pPr>
-            <w:r>
-              <w:rPr>
-                <w:sz w:val="21"/>
-                <w:szCs w:val="21"/>
-                <w:lang w:val="en-US"/>
+                <w:lang w:val="es-CO"/>
+              </w:rPr>
+            </w:pPr>
+            <w:r>
+              <w:rPr>
+                <w:b/>
+                <w:i/>
+                <w:sz w:val="21"/>
+                <w:szCs w:val="21"/>
+                <w:lang w:val="es-CO"/>
+              </w:rPr>
+              <w:t>Universidad de los Andes</w:t>
+            </w:r>
+          </w:p>
+          <w:p>
+            <w:pPr>
+              <w:pBdr>
+                <w:top w:val="nil"/>
+                <w:left w:val="nil"/>
+                <w:bottom w:val="nil"/>
+                <w:right w:val="nil"/>
+                <w:between w:val="nil"/>
+              </w:pBdr>
+              <w:rPr>
+                <w:sz w:val="21"/>
+                <w:szCs w:val="21"/>
+                <w:lang w:val="es-CO"/>
+              </w:rPr>
+            </w:pPr>
+            <w:r>
+              <w:rPr>
+                <w:sz w:val="21"/>
+                <w:szCs w:val="21"/>
+                <w:lang w:val="es-CO"/>
               </w:rPr>
               <w:t>Bogotá, Colombia</w:t>
             </w:r>
@@ -3383,7 +3316,23 @@
                 <w:szCs w:val="21"/>
                 <w:lang w:val="en-US"/>
               </w:rPr>
-              <w:t>Undergraduate Teaching Assistant for sections of Object Oriented Programming 1, Data Structures, Modeling, Simulation and Optimization, and Computational Methods courses.</w:t>
+              <w:t>Teaching Assistant for Object</w:t>
+            </w:r>
+            <w:r>
+              <w:rPr>
+                <w:sz w:val="21"/>
+                <w:szCs w:val="21"/>
+                <w:lang w:val="en-US"/>
+              </w:rPr>
+              <w:t xml:space="preserve"> Oriented Programming</w:t>
+            </w:r>
+            <w:r>
+              <w:rPr>
+                <w:sz w:val="21"/>
+                <w:szCs w:val="21"/>
+                <w:lang w:val="en-US"/>
+              </w:rPr>
+              <w:t>, Data Structures, Modeling, Simulation and Optimization, and Computational Methods courses.</w:t>
             </w:r>
           </w:p>
         </w:tc>
@@ -3409,23 +3358,15 @@
           <w:lang w:val="en-US"/>
         </w:rPr>
       </w:pPr>
-      <w:bookmarkStart w:id="3" w:name="_fkc7aes9ugyn" w:colFirst="0" w:colLast="0"/>
-      <w:bookmarkEnd w:id="3"/>
+      <w:bookmarkStart w:id="4" w:name="_fkc7aes9ugyn" w:colFirst="0" w:colLast="0"/>
+      <w:bookmarkEnd w:id="4"/>
       <w:r>
         <w:rPr>
           <w:rFonts w:ascii="Calibri" w:eastAsia="Calibri" w:hAnsi="Calibri" w:cs="Calibri"/>
           <w:color w:val="1155CC"/>
           <w:lang w:val="en-US"/>
         </w:rPr>
-        <w:t>P</w:t>
-      </w:r>
-      <w:r>
-        <w:rPr>
-          <w:rFonts w:ascii="Calibri" w:eastAsia="Calibri" w:hAnsi="Calibri" w:cs="Calibri"/>
-          <w:color w:val="1155CC"/>
-          <w:lang w:val="en-US"/>
-        </w:rPr>
-        <w:t>ublications and Conferences</w:t>
+        <w:t>Publications and Conferences</w:t>
       </w:r>
     </w:p>
     <w:tbl>
@@ -3558,27 +3499,7 @@
                 <w:szCs w:val="21"/>
                 <w:lang w:val="en-US"/>
               </w:rPr>
-              <w:t xml:space="preserve">Oral Talk - </w:t>
-            </w:r>
-            <w:proofErr w:type="spellStart"/>
-            <w:r>
-              <w:rPr>
-                <w:b/>
-                <w:sz w:val="21"/>
-                <w:szCs w:val="21"/>
-                <w:lang w:val="en-US"/>
-              </w:rPr>
-              <w:t>Laniakea</w:t>
-            </w:r>
-            <w:proofErr w:type="spellEnd"/>
-            <w:r>
-              <w:rPr>
-                <w:b/>
-                <w:sz w:val="21"/>
-                <w:szCs w:val="21"/>
-                <w:lang w:val="en-US"/>
-              </w:rPr>
-              <w:t xml:space="preserve"> in a Cosmological Context </w:t>
+              <w:t xml:space="preserve">Oral Talk - Laniakea in a Cosmological Context </w:t>
             </w:r>
           </w:p>
           <w:p>
@@ -3598,8 +3519,8 @@
                 <w:lang w:val="en-US"/>
               </w:rPr>
             </w:pPr>
-            <w:bookmarkStart w:id="4" w:name="_c38xrxfcrc3d" w:colFirst="0" w:colLast="0"/>
-            <w:bookmarkEnd w:id="4"/>
+            <w:bookmarkStart w:id="5" w:name="_c38xrxfcrc3d" w:colFirst="0" w:colLast="0"/>
+            <w:bookmarkEnd w:id="5"/>
             <w:r>
               <w:rPr>
                 <w:sz w:val="21"/>
@@ -3608,8 +3529,8 @@
               </w:rPr>
               <w:t>Worked on detection of galaxies superclusters in simulated cosmological structures based on galaxies velocities properties under the direction of prof. Jaime E. Forero.</w:t>
             </w:r>
-            <w:bookmarkStart w:id="5" w:name="_gjdgxs" w:colFirst="0" w:colLast="0"/>
-            <w:bookmarkEnd w:id="5"/>
+            <w:bookmarkStart w:id="6" w:name="_gjdgxs" w:colFirst="0" w:colLast="0"/>
+            <w:bookmarkEnd w:id="6"/>
           </w:p>
         </w:tc>
       </w:tr>
@@ -3646,7 +3567,7 @@
     <w:tbl>
       <w:tblPr>
         <w:tblStyle w:val="a7"/>
-        <w:tblW w:w="10195" w:type="dxa"/>
+        <w:tblW w:w="10193" w:type="dxa"/>
         <w:tblBorders>
           <w:top w:val="nil"/>
           <w:left w:val="nil"/>
@@ -3659,77 +3580,65 @@
         <w:tblLook w:val="0400" w:firstRow="0" w:lastRow="0" w:firstColumn="0" w:lastColumn="0" w:noHBand="0" w:noVBand="1"/>
       </w:tblPr>
       <w:tblGrid>
-        <w:gridCol w:w="2820"/>
-        <w:gridCol w:w="7375"/>
+        <w:gridCol w:w="2819"/>
+        <w:gridCol w:w="7374"/>
       </w:tblGrid>
       <w:tr>
         <w:trPr>
-          <w:trHeight w:val="864"/>
+          <w:trHeight w:val="772"/>
         </w:trPr>
         <w:tc>
           <w:tcPr>
-            <w:tcW w:w="2820" w:type="dxa"/>
-          </w:tcPr>
-          <w:p>
-            <w:pPr>
-              <w:pBdr>
-                <w:top w:val="nil"/>
-                <w:left w:val="nil"/>
-                <w:bottom w:val="nil"/>
-                <w:right w:val="nil"/>
-                <w:between w:val="nil"/>
-              </w:pBdr>
-              <w:rPr>
-                <w:b/>
-                <w:i/>
-                <w:sz w:val="21"/>
-                <w:szCs w:val="21"/>
-                <w:lang w:val="en-US"/>
-              </w:rPr>
-            </w:pPr>
-            <w:proofErr w:type="spellStart"/>
-            <w:r>
-              <w:rPr>
-                <w:b/>
-                <w:i/>
-                <w:sz w:val="21"/>
-                <w:szCs w:val="21"/>
-                <w:lang w:val="en-US"/>
-              </w:rPr>
-              <w:t>Mariño</w:t>
-            </w:r>
-            <w:proofErr w:type="spellEnd"/>
-            <w:r>
-              <w:rPr>
-                <w:b/>
-                <w:i/>
-                <w:sz w:val="21"/>
-                <w:szCs w:val="21"/>
-                <w:lang w:val="en-US"/>
-              </w:rPr>
-              <w:t xml:space="preserve"> Math</w:t>
-            </w:r>
-          </w:p>
-          <w:p>
-            <w:pPr>
-              <w:pBdr>
-                <w:top w:val="nil"/>
-                <w:left w:val="nil"/>
-                <w:bottom w:val="nil"/>
-                <w:right w:val="nil"/>
-                <w:between w:val="nil"/>
-              </w:pBdr>
-              <w:rPr>
-                <w:sz w:val="21"/>
-                <w:szCs w:val="21"/>
-                <w:lang w:val="en-US"/>
-              </w:rPr>
-            </w:pPr>
-            <w:r>
-              <w:rPr>
-                <w:sz w:val="21"/>
-                <w:szCs w:val="21"/>
-                <w:lang w:val="en-US"/>
+            <w:tcW w:w="2819" w:type="dxa"/>
+          </w:tcPr>
+          <w:p>
+            <w:pPr>
+              <w:pBdr>
+                <w:top w:val="nil"/>
+                <w:left w:val="nil"/>
+                <w:bottom w:val="nil"/>
+                <w:right w:val="nil"/>
+                <w:between w:val="nil"/>
+              </w:pBdr>
+              <w:rPr>
+                <w:b/>
+                <w:i/>
+                <w:sz w:val="21"/>
+                <w:szCs w:val="21"/>
+                <w:lang w:val="es-CO"/>
+              </w:rPr>
+            </w:pPr>
+            <w:r>
+              <w:rPr>
+                <w:b/>
+                <w:i/>
+                <w:sz w:val="21"/>
+                <w:szCs w:val="21"/>
+                <w:lang w:val="es-CO"/>
+              </w:rPr>
+              <w:t>Mariño Math</w:t>
+            </w:r>
+          </w:p>
+          <w:p>
+            <w:pPr>
+              <w:pBdr>
+                <w:top w:val="nil"/>
+                <w:left w:val="nil"/>
+                <w:bottom w:val="nil"/>
+                <w:right w:val="nil"/>
+                <w:between w:val="nil"/>
+              </w:pBdr>
+              <w:rPr>
+                <w:sz w:val="21"/>
+                <w:szCs w:val="21"/>
+                <w:lang w:val="es-CO"/>
+              </w:rPr>
+            </w:pPr>
+            <w:r>
+              <w:rPr>
+                <w:sz w:val="21"/>
+                <w:szCs w:val="21"/>
+                <w:lang w:val="es-CO"/>
               </w:rPr>
               <w:t>Bogotá, Colombia</w:t>
             </w:r>
@@ -3747,14 +3656,14 @@
                 <w:b/>
                 <w:sz w:val="21"/>
                 <w:szCs w:val="21"/>
-                <w:lang w:val="en-US"/>
-              </w:rPr>
-            </w:pPr>
-            <w:r>
-              <w:rPr>
-                <w:sz w:val="21"/>
-                <w:szCs w:val="21"/>
-                <w:lang w:val="en-US"/>
+                <w:lang w:val="es-CO"/>
+              </w:rPr>
+            </w:pPr>
+            <w:r>
+              <w:rPr>
+                <w:sz w:val="21"/>
+                <w:szCs w:val="21"/>
+                <w:lang w:val="es-CO"/>
               </w:rPr>
               <w:t>Sept 2011-Present</w:t>
             </w:r>
@@ -3762,7 +3671,7 @@
         </w:tc>
         <w:tc>
           <w:tcPr>
-            <w:tcW w:w="7375" w:type="dxa"/>
+            <w:tcW w:w="7374" w:type="dxa"/>
           </w:tcPr>
           <w:p>
             <w:pPr>
@@ -3850,7 +3759,7 @@
     <w:tbl>
       <w:tblPr>
         <w:tblStyle w:val="a7"/>
-        <w:tblW w:w="10105" w:type="dxa"/>
+        <w:tblW w:w="10194" w:type="dxa"/>
         <w:tblBorders>
           <w:top w:val="nil"/>
           <w:left w:val="nil"/>
@@ -3863,16 +3772,16 @@
         <w:tblLook w:val="0400" w:firstRow="0" w:lastRow="0" w:firstColumn="0" w:lastColumn="0" w:noHBand="0" w:noVBand="1"/>
       </w:tblPr>
       <w:tblGrid>
-        <w:gridCol w:w="3985"/>
-        <w:gridCol w:w="6120"/>
+        <w:gridCol w:w="4020"/>
+        <w:gridCol w:w="6174"/>
       </w:tblGrid>
       <w:tr>
         <w:trPr>
-          <w:trHeight w:val="369"/>
+          <w:trHeight w:val="362"/>
         </w:trPr>
         <w:tc>
           <w:tcPr>
-            <w:tcW w:w="3985" w:type="dxa"/>
+            <w:tcW w:w="4020" w:type="dxa"/>
           </w:tcPr>
           <w:p>
             <w:pPr>
@@ -3901,26 +3810,23 @@
         </w:tc>
         <w:tc>
           <w:tcPr>
-            <w:tcW w:w="6120" w:type="dxa"/>
-          </w:tcPr>
-          <w:p>
-            <w:pPr>
-              <w:pBdr>
-                <w:top w:val="nil"/>
-                <w:left w:val="nil"/>
-                <w:bottom w:val="nil"/>
-                <w:right w:val="nil"/>
-                <w:between w:val="nil"/>
-              </w:pBdr>
-              <w:rPr>
-                <w:sz w:val="21"/>
-                <w:szCs w:val="21"/>
-                <w:lang w:val="en-US"/>
-              </w:rPr>
-            </w:pPr>
-            <w:bookmarkStart w:id="6" w:name="_GoBack"/>
-            <w:bookmarkEnd w:id="6"/>
-            <w:proofErr w:type="spellStart"/>
+            <w:tcW w:w="6174" w:type="dxa"/>
+          </w:tcPr>
+          <w:p>
+            <w:pPr>
+              <w:pBdr>
+                <w:top w:val="nil"/>
+                <w:left w:val="nil"/>
+                <w:bottom w:val="nil"/>
+                <w:right w:val="nil"/>
+                <w:between w:val="nil"/>
+              </w:pBdr>
+              <w:rPr>
+                <w:sz w:val="21"/>
+                <w:szCs w:val="21"/>
+                <w:lang w:val="en-US"/>
+              </w:rPr>
+            </w:pPr>
             <w:r>
               <w:rPr>
                 <w:b/>
@@ -3928,7 +3834,6 @@
               </w:rPr>
               <w:t>Github</w:t>
             </w:r>
-            <w:proofErr w:type="spellEnd"/>
             <w:r>
               <w:rPr>
                 <w:lang w:val="en-US"/>
@@ -3949,11 +3854,11 @@
       </w:tr>
       <w:tr>
         <w:trPr>
-          <w:trHeight w:val="1188"/>
+          <w:trHeight w:val="1080"/>
         </w:trPr>
         <w:tc>
           <w:tcPr>
-            <w:tcW w:w="3985" w:type="dxa"/>
+            <w:tcW w:w="4020" w:type="dxa"/>
           </w:tcPr>
           <w:p>
             <w:pPr>
@@ -4009,15 +3914,7 @@
                 <w:szCs w:val="21"/>
                 <w:lang w:val="en-US"/>
               </w:rPr>
-              <w:t>MATLAB</w:t>
-            </w:r>
-            <w:r>
-              <w:rPr>
-                <w:sz w:val="21"/>
-                <w:szCs w:val="21"/>
-                <w:lang w:val="en-US"/>
-              </w:rPr>
-              <w:t xml:space="preserve">, </w:t>
+              <w:t xml:space="preserve">MATLAB, </w:t>
             </w:r>
             <w:r>
               <w:rPr>
@@ -4033,61 +3930,15 @@
                 <w:szCs w:val="21"/>
                 <w:lang w:val="en-US"/>
               </w:rPr>
-              <w:t xml:space="preserve"> Java, </w:t>
-            </w:r>
-            <w:proofErr w:type="spellStart"/>
-            <w:r>
-              <w:rPr>
-                <w:sz w:val="21"/>
-                <w:szCs w:val="21"/>
-                <w:lang w:val="en-US"/>
-              </w:rPr>
-              <w:t>Git</w:t>
-            </w:r>
-            <w:proofErr w:type="spellEnd"/>
-            <w:r>
-              <w:rPr>
-                <w:sz w:val="21"/>
-                <w:szCs w:val="21"/>
-                <w:lang w:val="en-US"/>
-              </w:rPr>
-              <w:t xml:space="preserve">, </w:t>
-            </w:r>
-            <w:proofErr w:type="spellStart"/>
-            <w:r>
-              <w:rPr>
-                <w:sz w:val="21"/>
-                <w:szCs w:val="21"/>
-                <w:lang w:val="en-US"/>
-              </w:rPr>
-              <w:t>LaTeX</w:t>
-            </w:r>
-            <w:proofErr w:type="spellEnd"/>
-            <w:r>
-              <w:rPr>
-                <w:sz w:val="21"/>
-                <w:szCs w:val="21"/>
-                <w:lang w:val="en-US"/>
-              </w:rPr>
-              <w:t xml:space="preserve">, Bash, </w:t>
-            </w:r>
-            <w:proofErr w:type="spellStart"/>
-            <w:r>
-              <w:rPr>
-                <w:sz w:val="21"/>
-                <w:szCs w:val="21"/>
-                <w:lang w:val="en-US"/>
-              </w:rPr>
-              <w:t>Pytorch</w:t>
-            </w:r>
-            <w:proofErr w:type="spellEnd"/>
-            <w:r>
-              <w:rPr>
-                <w:sz w:val="21"/>
-                <w:szCs w:val="21"/>
-                <w:lang w:val="en-US"/>
-              </w:rPr>
-              <w:t>.</w:t>
+              <w:t xml:space="preserve"> </w:t>
+            </w:r>
+            <w:r>
+              <w:rPr>
+                <w:sz w:val="21"/>
+                <w:szCs w:val="21"/>
+                <w:lang w:val="en-US"/>
+              </w:rPr>
+              <w:t>Java, Git, LaTeX, Bash, Pytorch.</w:t>
             </w:r>
           </w:p>
           <w:p>
@@ -4143,7 +3994,7 @@
         </w:tc>
         <w:tc>
           <w:tcPr>
-            <w:tcW w:w="6120" w:type="dxa"/>
+            <w:tcW w:w="6174" w:type="dxa"/>
           </w:tcPr>
           <w:p>
             <w:pPr>
@@ -4194,34 +4045,32 @@
               </w:rPr>
               <w:t xml:space="preserve">FLUENT, </w:t>
             </w:r>
-            <w:proofErr w:type="spellStart"/>
-            <w:r>
-              <w:rPr>
-                <w:sz w:val="21"/>
-                <w:szCs w:val="21"/>
-                <w:lang w:val="en-US"/>
-              </w:rPr>
-              <w:t>Javascript</w:t>
-            </w:r>
-            <w:proofErr w:type="spellEnd"/>
-            <w:r>
-              <w:rPr>
-                <w:sz w:val="21"/>
-                <w:szCs w:val="21"/>
-                <w:lang w:val="en-US"/>
-              </w:rPr>
-              <w:t>, HTML5, CSS, Firebase, Processing, Arduino, Assembler, UML, PHP</w:t>
+            <w:r>
+              <w:rPr>
+                <w:sz w:val="21"/>
+                <w:szCs w:val="21"/>
+                <w:lang w:val="en-US"/>
+              </w:rPr>
+              <w:t>Javascript, HTML5, CSS, Firebase, Processing, Arduino, Assembler, UML, PHP</w:t>
+            </w:r>
+            <w:r>
+              <w:rPr>
+                <w:sz w:val="21"/>
+                <w:szCs w:val="21"/>
+                <w:lang w:val="en-US"/>
+              </w:rPr>
+              <w:t>, Scala, Deeplearning4J, Spark</w:t>
             </w:r>
           </w:p>
         </w:tc>
       </w:tr>
       <w:tr>
         <w:trPr>
-          <w:trHeight w:val="324"/>
+          <w:trHeight w:val="265"/>
         </w:trPr>
         <w:tc>
           <w:tcPr>
-            <w:tcW w:w="3985" w:type="dxa"/>
+            <w:tcW w:w="4020" w:type="dxa"/>
           </w:tcPr>
           <w:p>
             <w:pPr>
@@ -4243,7 +4092,7 @@
         </w:tc>
         <w:tc>
           <w:tcPr>
-            <w:tcW w:w="6120" w:type="dxa"/>
+            <w:tcW w:w="6174" w:type="dxa"/>
           </w:tcPr>
           <w:p>
             <w:pPr>
@@ -4266,11 +4115,11 @@
       </w:tr>
       <w:tr>
         <w:trPr>
-          <w:trHeight w:val="576"/>
+          <w:trHeight w:val="566"/>
         </w:trPr>
         <w:tc>
           <w:tcPr>
-            <w:tcW w:w="3985" w:type="dxa"/>
+            <w:tcW w:w="4020" w:type="dxa"/>
           </w:tcPr>
           <w:p>
             <w:pPr>
@@ -4281,7 +4130,6 @@
                 <w:lang w:val="en-US"/>
               </w:rPr>
             </w:pPr>
-            <w:proofErr w:type="spellStart"/>
             <w:r>
               <w:rPr>
                 <w:i/>
@@ -4291,7 +4139,6 @@
               </w:rPr>
               <w:t>Udemy</w:t>
             </w:r>
-            <w:proofErr w:type="spellEnd"/>
             <w:r>
               <w:rPr>
                 <w:b/>
@@ -4313,7 +4160,7 @@
         </w:tc>
         <w:tc>
           <w:tcPr>
-            <w:tcW w:w="6120" w:type="dxa"/>
+            <w:tcW w:w="6174" w:type="dxa"/>
           </w:tcPr>
           <w:p>
             <w:pPr>
@@ -4331,7 +4178,6 @@
                 <w:lang w:val="en-US"/>
               </w:rPr>
             </w:pPr>
-            <w:proofErr w:type="spellStart"/>
             <w:r>
               <w:rPr>
                 <w:i/>
@@ -4341,7 +4187,6 @@
               </w:rPr>
               <w:t>Udemy</w:t>
             </w:r>
-            <w:proofErr w:type="spellEnd"/>
             <w:r>
               <w:rPr>
                 <w:b/>
@@ -4364,53 +4209,51 @@
       </w:tr>
       <w:tr>
         <w:trPr>
-          <w:trHeight w:val="306"/>
+          <w:trHeight w:val="301"/>
         </w:trPr>
         <w:tc>
           <w:tcPr>
-            <w:tcW w:w="3985" w:type="dxa"/>
-          </w:tcPr>
-          <w:p>
-            <w:pPr>
-              <w:pBdr>
-                <w:top w:val="nil"/>
-                <w:left w:val="nil"/>
-                <w:bottom w:val="nil"/>
-                <w:right w:val="nil"/>
-                <w:between w:val="nil"/>
-              </w:pBdr>
-              <w:rPr>
-                <w:i/>
-                <w:sz w:val="21"/>
-                <w:szCs w:val="21"/>
-                <w:lang w:val="en-US"/>
-              </w:rPr>
-            </w:pPr>
-            <w:r>
-              <w:rPr>
-                <w:b/>
-                <w:szCs w:val="21"/>
-                <w:lang w:val="en-US"/>
-              </w:rPr>
-              <w:t>Techniques</w:t>
-            </w:r>
-          </w:p>
-        </w:tc>
-        <w:tc>
-          <w:tcPr>
-            <w:tcW w:w="6120" w:type="dxa"/>
-          </w:tcPr>
-          <w:p>
-            <w:pPr>
-              <w:pBdr>
-                <w:top w:val="nil"/>
-                <w:left w:val="nil"/>
-                <w:bottom w:val="nil"/>
-                <w:right w:val="nil"/>
-                <w:between w:val="nil"/>
-              </w:pBdr>
-              <w:rPr>
-                <w:i/>
+            <w:tcW w:w="4020" w:type="dxa"/>
+          </w:tcPr>
+          <w:p>
+            <w:pPr>
+              <w:pBdr>
+                <w:top w:val="nil"/>
+                <w:left w:val="nil"/>
+                <w:bottom w:val="nil"/>
+                <w:right w:val="nil"/>
+                <w:between w:val="nil"/>
+              </w:pBdr>
+              <w:rPr>
+                <w:sz w:val="21"/>
+                <w:szCs w:val="21"/>
+                <w:lang w:val="en-US"/>
+              </w:rPr>
+            </w:pPr>
+            <w:r>
+              <w:rPr>
+                <w:b/>
+                <w:szCs w:val="21"/>
+                <w:lang w:val="en-US"/>
+              </w:rPr>
+              <w:t>Languages</w:t>
+            </w:r>
+          </w:p>
+        </w:tc>
+        <w:tc>
+          <w:tcPr>
+            <w:tcW w:w="6174" w:type="dxa"/>
+          </w:tcPr>
+          <w:p>
+            <w:pPr>
+              <w:pBdr>
+                <w:top w:val="nil"/>
+                <w:left w:val="nil"/>
+                <w:bottom w:val="nil"/>
+                <w:right w:val="nil"/>
+                <w:between w:val="nil"/>
+              </w:pBdr>
+              <w:rPr>
                 <w:sz w:val="21"/>
                 <w:szCs w:val="21"/>
                 <w:lang w:val="en-US"/>
@@ -4421,182 +4264,64 @@
       </w:tr>
       <w:tr>
         <w:trPr>
-          <w:trHeight w:val="324"/>
+          <w:trHeight w:val="283"/>
         </w:trPr>
         <w:tc>
           <w:tcPr>
-            <w:tcW w:w="3985" w:type="dxa"/>
-          </w:tcPr>
-          <w:p>
-            <w:pPr>
-              <w:pBdr>
-                <w:top w:val="nil"/>
-                <w:left w:val="nil"/>
-                <w:bottom w:val="nil"/>
-                <w:right w:val="nil"/>
-                <w:between w:val="nil"/>
-              </w:pBdr>
-              <w:rPr>
-                <w:b/>
-                <w:szCs w:val="21"/>
-                <w:lang w:val="en-US"/>
-              </w:rPr>
-            </w:pPr>
-            <w:r>
-              <w:rPr>
-                <w:sz w:val="21"/>
-                <w:szCs w:val="21"/>
-                <w:lang w:val="en-US"/>
-              </w:rPr>
-              <w:t xml:space="preserve">Familiar with group work: TSP </w:t>
-            </w:r>
-            <w:r>
-              <w:rPr>
-                <w:sz w:val="21"/>
-                <w:szCs w:val="21"/>
-                <w:lang w:val="en-US"/>
-              </w:rPr>
-              <w:t xml:space="preserve">                  </w:t>
-            </w:r>
-            <w:r>
-              <w:rPr>
-                <w:sz w:val="21"/>
-                <w:szCs w:val="21"/>
-                <w:lang w:val="en-US"/>
-              </w:rPr>
-              <w:t xml:space="preserve">              </w:t>
-            </w:r>
-          </w:p>
-        </w:tc>
-        <w:tc>
-          <w:tcPr>
-            <w:tcW w:w="6120" w:type="dxa"/>
-          </w:tcPr>
-          <w:p>
-            <w:pPr>
-              <w:pBdr>
-                <w:top w:val="nil"/>
-                <w:left w:val="nil"/>
-                <w:bottom w:val="nil"/>
-                <w:right w:val="nil"/>
-                <w:between w:val="nil"/>
-              </w:pBdr>
-              <w:rPr>
-                <w:sz w:val="21"/>
-                <w:szCs w:val="21"/>
-                <w:lang w:val="en-US"/>
-              </w:rPr>
-            </w:pPr>
-            <w:r>
-              <w:rPr>
-                <w:sz w:val="21"/>
-                <w:szCs w:val="21"/>
-                <w:lang w:val="en-US"/>
-              </w:rPr>
-              <w:t>Basic electronic circuits skills (design</w:t>
-            </w:r>
-            <w:r>
-              <w:rPr>
-                <w:sz w:val="21"/>
-                <w:szCs w:val="21"/>
-                <w:lang w:val="en-US"/>
-              </w:rPr>
-              <w:t xml:space="preserve"> and fabrication of prototypes)</w:t>
-            </w:r>
-          </w:p>
-        </w:tc>
-      </w:tr>
-      <w:tr>
-        <w:trPr>
-          <w:trHeight w:val="306"/>
-        </w:trPr>
-        <w:tc>
-          <w:tcPr>
-            <w:tcW w:w="3985" w:type="dxa"/>
-          </w:tcPr>
-          <w:p>
-            <w:pPr>
-              <w:pBdr>
-                <w:top w:val="nil"/>
-                <w:left w:val="nil"/>
-                <w:bottom w:val="nil"/>
-                <w:right w:val="nil"/>
-                <w:between w:val="nil"/>
-              </w:pBdr>
-              <w:rPr>
-                <w:sz w:val="21"/>
-                <w:szCs w:val="21"/>
-                <w:lang w:val="en-US"/>
-              </w:rPr>
-            </w:pPr>
-            <w:r>
-              <w:rPr>
-                <w:b/>
-                <w:szCs w:val="21"/>
-                <w:lang w:val="en-US"/>
-              </w:rPr>
-              <w:t>Languages</w:t>
-            </w:r>
-          </w:p>
-        </w:tc>
-        <w:tc>
-          <w:tcPr>
-            <w:tcW w:w="6120" w:type="dxa"/>
-          </w:tcPr>
-          <w:p>
-            <w:pPr>
-              <w:pBdr>
-                <w:top w:val="nil"/>
-                <w:left w:val="nil"/>
-                <w:bottom w:val="nil"/>
-                <w:right w:val="nil"/>
-                <w:between w:val="nil"/>
-              </w:pBdr>
-              <w:rPr>
-                <w:sz w:val="21"/>
-                <w:szCs w:val="21"/>
-                <w:lang w:val="en-US"/>
-              </w:rPr>
-            </w:pPr>
-          </w:p>
-        </w:tc>
-      </w:tr>
-      <w:tr>
-        <w:trPr>
-          <w:trHeight w:val="306"/>
-        </w:trPr>
-        <w:tc>
-          <w:tcPr>
-            <w:tcW w:w="3985" w:type="dxa"/>
-          </w:tcPr>
-          <w:p>
-            <w:pPr>
-              <w:pBdr>
-                <w:top w:val="nil"/>
-                <w:left w:val="nil"/>
-                <w:bottom w:val="nil"/>
-                <w:right w:val="nil"/>
-                <w:between w:val="nil"/>
-              </w:pBdr>
-              <w:rPr>
-                <w:sz w:val="21"/>
-                <w:szCs w:val="21"/>
-                <w:lang w:val="en-US"/>
-              </w:rPr>
-            </w:pPr>
-            <w:r>
-              <w:rPr>
-                <w:sz w:val="21"/>
-                <w:szCs w:val="21"/>
-                <w:lang w:val="en-US"/>
-              </w:rPr>
-              <w:t xml:space="preserve">French (fluent)                                                                    </w:t>
-            </w:r>
-          </w:p>
-        </w:tc>
-        <w:tc>
-          <w:tcPr>
-            <w:tcW w:w="6120" w:type="dxa"/>
+            <w:tcW w:w="4020" w:type="dxa"/>
+          </w:tcPr>
+          <w:p>
+            <w:pPr>
+              <w:pBdr>
+                <w:top w:val="nil"/>
+                <w:left w:val="nil"/>
+                <w:bottom w:val="nil"/>
+                <w:right w:val="nil"/>
+                <w:between w:val="nil"/>
+              </w:pBdr>
+              <w:rPr>
+                <w:sz w:val="21"/>
+                <w:szCs w:val="21"/>
+                <w:lang w:val="en-US"/>
+              </w:rPr>
+            </w:pPr>
+            <w:r>
+              <w:rPr>
+                <w:sz w:val="21"/>
+                <w:szCs w:val="21"/>
+                <w:lang w:val="en-US"/>
+              </w:rPr>
+              <w:t xml:space="preserve">French (fluent)         </w:t>
+            </w:r>
+            <w:r>
+              <w:rPr>
+                <w:sz w:val="21"/>
+                <w:szCs w:val="21"/>
+                <w:lang w:val="en-US"/>
+              </w:rPr>
+              <w:t xml:space="preserve"> </w:t>
+            </w:r>
+            <w:r>
+              <w:rPr>
+                <w:sz w:val="21"/>
+                <w:szCs w:val="21"/>
+                <w:lang w:val="en-US"/>
+              </w:rPr>
+              <w:t>Spanish (fluent)</w:t>
+            </w:r>
+            <w:r>
+              <w:rPr>
+                <w:sz w:val="21"/>
+                <w:szCs w:val="21"/>
+                <w:lang w:val="en-US"/>
+              </w:rPr>
+              <w:t xml:space="preserve">                                           </w:t>
+            </w:r>
+          </w:p>
+        </w:tc>
+        <w:tc>
+          <w:tcPr>
+            <w:tcW w:w="6174" w:type="dxa"/>
           </w:tcPr>
           <w:p>
             <w:pPr>
@@ -4621,59 +4346,9 @@
               </w:rPr>
               <w:t>English (fluent)</w:t>
             </w:r>
-          </w:p>
-        </w:tc>
-      </w:tr>
-      <w:tr>
-        <w:trPr>
-          <w:trHeight w:val="306"/>
-        </w:trPr>
-        <w:tc>
-          <w:tcPr>
-            <w:tcW w:w="3985" w:type="dxa"/>
-          </w:tcPr>
-          <w:p>
-            <w:pPr>
-              <w:pBdr>
-                <w:top w:val="nil"/>
-                <w:left w:val="nil"/>
-                <w:bottom w:val="nil"/>
-                <w:right w:val="nil"/>
-                <w:between w:val="nil"/>
-              </w:pBdr>
-              <w:rPr>
-                <w:sz w:val="21"/>
-                <w:szCs w:val="21"/>
-                <w:lang w:val="en-US"/>
-              </w:rPr>
-            </w:pPr>
-            <w:r>
-              <w:rPr>
-                <w:sz w:val="21"/>
-                <w:szCs w:val="21"/>
-                <w:lang w:val="en-US"/>
-              </w:rPr>
-              <w:t>Spanish (fluent)</w:t>
-            </w:r>
-          </w:p>
-        </w:tc>
-        <w:tc>
-          <w:tcPr>
-            <w:tcW w:w="6120" w:type="dxa"/>
-          </w:tcPr>
-          <w:p>
-            <w:pPr>
-              <w:pBdr>
-                <w:top w:val="nil"/>
-                <w:left w:val="nil"/>
-                <w:bottom w:val="nil"/>
-                <w:right w:val="nil"/>
-                <w:between w:val="nil"/>
-              </w:pBdr>
-              <w:rPr>
-                <w:lang w:val="en-US"/>
-              </w:rPr>
-            </w:pPr>
+            <w:r>
+              <w:t xml:space="preserve">            </w:t>
+            </w:r>
             <w:r>
               <w:rPr>
                 <w:sz w:val="21"/>
@@ -5822,7 +5497,7 @@
 </file>
 
 <file path=customXml/itemProps1.xml><?xml version="1.0" encoding="utf-8"?>
-<ds:datastoreItem xmlns:ds="http://schemas.openxmlformats.org/officeDocument/2006/customXml" ds:itemID="{0EABC35A-6780-4877-B3E7-B4EA81AA90EB}">
+<ds:datastoreItem xmlns:ds="http://schemas.openxmlformats.org/officeDocument/2006/customXml" ds:itemID="{845EDBF0-EF71-4FD5-B68E-D645E297039A}">
   <ds:schemaRefs>
     <ds:schemaRef ds:uri="http://schemas.openxmlformats.org/officeDocument/2006/bibliography"/>
   </ds:schemaRefs>

</xml_diff>

<commit_message>
Reformulated the internship entry.
</commit_message>
<xml_diff>
--- a/SDHC-CV.docx
+++ b/SDHC-CV.docx
@@ -190,7 +190,7 @@
         <w:jc w:val="center"/>
         <w:rPr>
           <w:b/>
-          <w:lang w:val="en-US"/>
+          <w:lang w:val="es-CO"/>
         </w:rPr>
       </w:pPr>
       <w:hyperlink r:id="rId9">
@@ -200,7 +200,7 @@
             <w:sz w:val="21"/>
             <w:szCs w:val="21"/>
             <w:u w:val="single"/>
-            <w:lang w:val="en-US"/>
+            <w:lang w:val="es-CO"/>
           </w:rPr>
           <w:t>https://sercharpak.github.io/</w:t>
         </w:r>
@@ -208,7 +208,7 @@
       <w:r>
         <w:rPr>
           <w:sz w:val="16"/>
-          <w:lang w:val="en-US"/>
+          <w:lang w:val="es-CO"/>
         </w:rPr>
         <w:t xml:space="preserve"> ○ </w:t>
       </w:r>
@@ -219,7 +219,7 @@
             <w:sz w:val="21"/>
             <w:szCs w:val="21"/>
             <w:u w:val="single"/>
-            <w:lang w:val="en-US"/>
+            <w:lang w:val="es-CO"/>
           </w:rPr>
           <w:t>www.linkedin.com/in/sd-hernand-charpak</w:t>
         </w:r>
@@ -227,41 +227,35 @@
       <w:r>
         <w:rPr>
           <w:sz w:val="16"/>
-          <w:lang w:val="en-US"/>
+          <w:lang w:val="es-CO"/>
         </w:rPr>
         <w:t xml:space="preserve"> </w:t>
       </w:r>
       <w:r>
         <w:rPr>
-          <w:lang w:val="en-US"/>
+          <w:lang w:val="es-CO"/>
         </w:rPr>
         <w:br/>
         <w:t>French</w:t>
       </w:r>
       <w:r>
         <w:rPr>
-          <w:lang w:val="en-US"/>
+          <w:lang w:val="es-CO"/>
         </w:rPr>
         <w:t xml:space="preserve"> </w:t>
       </w:r>
       <w:r>
         <w:rPr>
           <w:sz w:val="14"/>
-          <w:lang w:val="en-US"/>
+          <w:lang w:val="es-CO"/>
         </w:rPr>
         <w:t>○</w:t>
       </w:r>
       <w:r>
         <w:rPr>
-          <w:lang w:val="en-US"/>
+          <w:lang w:val="es-CO"/>
         </w:rPr>
-        <w:t xml:space="preserve"> </w:t>
-      </w:r>
-      <w:r>
-        <w:rPr>
-          <w:lang w:val="en-US"/>
-        </w:rPr>
-        <w:t>Colombian</w:t>
+        <w:t xml:space="preserve"> Colombian</w:t>
       </w:r>
     </w:p>
     <w:p>
@@ -331,8 +325,6 @@
                 <w:lang w:val="en-US"/>
               </w:rPr>
             </w:pPr>
-            <w:bookmarkStart w:id="0" w:name="_GoBack"/>
-            <w:bookmarkEnd w:id="0"/>
             <w:r>
               <w:rPr>
                 <w:b/>
@@ -492,7 +484,71 @@
                 <w:szCs w:val="21"/>
                 <w:lang w:val="en-US"/>
               </w:rPr>
-              <w:t>Implementation of Deep Learning models for anomaly detection systems on log data streams. Development and training of such models but also implementation for production in distributed systems. Worked in Keras, Pytorch, Deeplearning4J.</w:t>
+              <w:t xml:space="preserve">Implemented </w:t>
+            </w:r>
+            <w:r>
+              <w:rPr>
+                <w:sz w:val="21"/>
+                <w:szCs w:val="21"/>
+                <w:lang w:val="en-US"/>
+              </w:rPr>
+              <w:t>real time alert generation</w:t>
+            </w:r>
+            <w:r>
+              <w:rPr>
+                <w:sz w:val="21"/>
+                <w:szCs w:val="21"/>
+                <w:lang w:val="en-US"/>
+              </w:rPr>
+              <w:t xml:space="preserve"> pipelines</w:t>
+            </w:r>
+            <w:r>
+              <w:rPr>
+                <w:sz w:val="21"/>
+                <w:szCs w:val="21"/>
+                <w:lang w:val="en-US"/>
+              </w:rPr>
+              <w:t xml:space="preserve"> using unsupervised deep learning models (auto-encoders) trained</w:t>
+            </w:r>
+            <w:r>
+              <w:rPr>
+                <w:sz w:val="21"/>
+                <w:szCs w:val="21"/>
+                <w:lang w:val="en-US"/>
+              </w:rPr>
+              <w:t xml:space="preserve"> for anomaly detection on log data streams. </w:t>
+            </w:r>
+            <w:r>
+              <w:rPr>
+                <w:sz w:val="21"/>
+                <w:szCs w:val="21"/>
+                <w:lang w:val="en-US"/>
+              </w:rPr>
+              <w:t xml:space="preserve">Developed </w:t>
+            </w:r>
+            <w:r>
+              <w:rPr>
+                <w:sz w:val="21"/>
+                <w:szCs w:val="21"/>
+                <w:lang w:val="en-US"/>
+              </w:rPr>
+              <w:t>from</w:t>
+            </w:r>
+            <w:r>
+              <w:rPr>
+                <w:sz w:val="21"/>
+                <w:szCs w:val="21"/>
+                <w:lang w:val="en-US"/>
+              </w:rPr>
+              <w:t xml:space="preserve"> several models in Keras and Pytorch. Implemented an anomaly detection framework in Scala, Spark and Deeplearning4J, deployed the trained models in a distributed system and sent alert</w:t>
+            </w:r>
+            <w:r>
+              <w:rPr>
+                <w:sz w:val="21"/>
+                <w:szCs w:val="21"/>
+                <w:lang w:val="en-US"/>
+              </w:rPr>
+              <w:t>s to an Elasticsearch dashboard, under the supervision of Engineer Arnaud Gaillard.</w:t>
             </w:r>
           </w:p>
         </w:tc>
@@ -1873,7 +1929,31 @@
                 <w:szCs w:val="21"/>
                 <w:lang w:val="en-US"/>
               </w:rPr>
-              <w:t>Attempting to artificially represent the brain input to the spinal sensorimotor circuits through the implementation of unsupervised</w:t>
+              <w:t>A</w:t>
+            </w:r>
+            <w:r>
+              <w:rPr>
+                <w:sz w:val="21"/>
+                <w:szCs w:val="21"/>
+                <w:lang w:val="en-US"/>
+              </w:rPr>
+              <w:t>rtificially represent</w:t>
+            </w:r>
+            <w:r>
+              <w:rPr>
+                <w:sz w:val="21"/>
+                <w:szCs w:val="21"/>
+                <w:lang w:val="en-US"/>
+              </w:rPr>
+              <w:t>ed</w:t>
+            </w:r>
+            <w:r>
+              <w:rPr>
+                <w:sz w:val="21"/>
+                <w:szCs w:val="21"/>
+                <w:lang w:val="en-US"/>
+              </w:rPr>
+              <w:t xml:space="preserve"> the brain input to the spinal sensorimotor circuits through the implementation of unsupervised</w:t>
             </w:r>
             <w:r>
               <w:rPr>
@@ -1905,10 +1985,26 @@
                 <w:szCs w:val="21"/>
                 <w:lang w:val="en-US"/>
               </w:rPr>
-              <w:t xml:space="preserve"> drive a biomechanical model of the lower limbs of a human. Working under the direction of PhD student Andreas Rowald.</w:t>
-            </w:r>
-            <w:bookmarkStart w:id="1" w:name="_v79227m54xfz" w:colFirst="0" w:colLast="0"/>
-            <w:bookmarkEnd w:id="1"/>
+              <w:t xml:space="preserve"> drive a biomechanical model of the lower limbs of a human. </w:t>
+            </w:r>
+            <w:r>
+              <w:rPr>
+                <w:sz w:val="21"/>
+                <w:szCs w:val="21"/>
+                <w:lang w:val="en-US"/>
+              </w:rPr>
+              <w:t>Integrated a deep learning framework into biological realistic representations of the spinal cord combined with biomechanical modeling u</w:t>
+            </w:r>
+            <w:r>
+              <w:rPr>
+                <w:sz w:val="21"/>
+                <w:szCs w:val="21"/>
+                <w:lang w:val="en-US"/>
+              </w:rPr>
+              <w:t>nder the direction of PhD student Andreas Rowald.</w:t>
+            </w:r>
+            <w:bookmarkStart w:id="0" w:name="_v79227m54xfz" w:colFirst="0" w:colLast="0"/>
+            <w:bookmarkEnd w:id="0"/>
           </w:p>
         </w:tc>
       </w:tr>
@@ -2039,7 +2135,71 @@
                 <w:szCs w:val="21"/>
                 <w:lang w:val="en-US"/>
               </w:rPr>
-              <w:t>Processed high resolution 7-Tesla 1-TR fMRI data FMRI data using novel methods, and found the innovation-driven Co-Activation Patterns (iCAPs) and their time-courses and thereafter explored them. Worked under the direction of PhD student Anjali Tarun and the supervision of prof. Dimitri Van De Ville.</w:t>
+              <w:t xml:space="preserve">Processed high resolution 7-Tesla 1-TR fMRI data FMRI data using </w:t>
+            </w:r>
+            <w:r>
+              <w:rPr>
+                <w:sz w:val="21"/>
+                <w:szCs w:val="21"/>
+                <w:lang w:val="en-US"/>
+              </w:rPr>
+              <w:t xml:space="preserve">the </w:t>
+            </w:r>
+            <w:r>
+              <w:rPr>
+                <w:sz w:val="21"/>
+                <w:szCs w:val="21"/>
+                <w:lang w:val="en-US"/>
+              </w:rPr>
+              <w:t>Total Activation</w:t>
+            </w:r>
+            <w:r>
+              <w:rPr>
+                <w:sz w:val="21"/>
+                <w:szCs w:val="21"/>
+                <w:lang w:val="en-US"/>
+              </w:rPr>
+              <w:t xml:space="preserve"> method</w:t>
+            </w:r>
+            <w:r>
+              <w:rPr>
+                <w:sz w:val="21"/>
+                <w:szCs w:val="21"/>
+                <w:lang w:val="en-US"/>
+              </w:rPr>
+              <w:t xml:space="preserve">, and found the innovation-driven Co-Activation Patterns (iCAPs) </w:t>
+            </w:r>
+            <w:r>
+              <w:rPr>
+                <w:sz w:val="21"/>
+                <w:szCs w:val="21"/>
+                <w:lang w:val="en-US"/>
+              </w:rPr>
+              <w:t>and their time behaviors</w:t>
+            </w:r>
+            <w:r>
+              <w:rPr>
+                <w:sz w:val="21"/>
+                <w:szCs w:val="21"/>
+                <w:lang w:val="en-US"/>
+              </w:rPr>
+              <w:t xml:space="preserve"> on three different paradigms</w:t>
+            </w:r>
+            <w:r>
+              <w:rPr>
+                <w:sz w:val="21"/>
+                <w:szCs w:val="21"/>
+                <w:lang w:val="en-US"/>
+              </w:rPr>
+              <w:t xml:space="preserve">. </w:t>
+            </w:r>
+            <w:r>
+              <w:rPr>
+                <w:sz w:val="21"/>
+                <w:szCs w:val="21"/>
+                <w:lang w:val="en-US"/>
+              </w:rPr>
+              <w:t>Worked under the direction of PhD student Anjali Tarun and the supervision of prof. Dimitri Van De Ville.</w:t>
             </w:r>
           </w:p>
         </w:tc>
@@ -2207,16 +2367,74 @@
                 <w:lang w:val="en-US"/>
               </w:rPr>
             </w:pPr>
-            <w:bookmarkStart w:id="2" w:name="_e8vohmux4ayg" w:colFirst="0" w:colLast="0"/>
+            <w:bookmarkStart w:id="1" w:name="_e8vohmux4ayg" w:colFirst="0" w:colLast="0"/>
+            <w:bookmarkEnd w:id="1"/>
+            <w:r>
+              <w:rPr>
+                <w:sz w:val="21"/>
+                <w:szCs w:val="21"/>
+                <w:lang w:val="en-US"/>
+              </w:rPr>
+              <w:t xml:space="preserve">Perfect Score of 5.0/5.0. </w:t>
+            </w:r>
+            <w:r>
+              <w:rPr>
+                <w:sz w:val="21"/>
+                <w:szCs w:val="21"/>
+                <w:lang w:val="en-US"/>
+              </w:rPr>
+              <w:t>Implemented part of</w:t>
+            </w:r>
+            <w:r>
+              <w:rPr>
+                <w:sz w:val="21"/>
+                <w:szCs w:val="21"/>
+                <w:lang w:val="en-US"/>
+              </w:rPr>
+              <w:t xml:space="preserve"> a</w:t>
+            </w:r>
+            <w:r>
+              <w:rPr>
+                <w:sz w:val="21"/>
+                <w:szCs w:val="21"/>
+                <w:lang w:val="en-US"/>
+              </w:rPr>
+              <w:t>n</w:t>
+            </w:r>
+            <w:r>
+              <w:rPr>
+                <w:sz w:val="21"/>
+                <w:szCs w:val="21"/>
+                <w:lang w:val="en-US"/>
+              </w:rPr>
+              <w:t xml:space="preserve"> </w:t>
+            </w:r>
+            <w:r>
+              <w:rPr>
+                <w:sz w:val="21"/>
+                <w:szCs w:val="21"/>
+                <w:lang w:val="en-US"/>
+              </w:rPr>
+              <w:t xml:space="preserve">Image Analysis </w:t>
+            </w:r>
+            <w:r>
+              <w:rPr>
+                <w:sz w:val="21"/>
+                <w:szCs w:val="21"/>
+                <w:lang w:val="en-US"/>
+              </w:rPr>
+              <w:t>tool for the Segmentation of the aorta artery for applications such as the quantification of the elasticity of the aorta artery and quantification of the aorta artery calcifications under the direc</w:t>
+            </w:r>
+            <w:r>
+              <w:rPr>
+                <w:sz w:val="21"/>
+                <w:szCs w:val="21"/>
+                <w:lang w:val="en-US"/>
+              </w:rPr>
+              <w:t>tion of prof. Marcela Hernandez and prof. Leonardo Florez.</w:t>
+            </w:r>
+            <w:bookmarkStart w:id="2" w:name="_GoBack"/>
             <w:bookmarkEnd w:id="2"/>
-            <w:r>
-              <w:rPr>
-                <w:sz w:val="21"/>
-                <w:szCs w:val="21"/>
-                <w:lang w:val="en-US"/>
-              </w:rPr>
-              <w:t>Perfect Score of 5.0/5.0. Worked on medical images analysis in order to develop a tool for the Segmentation of the aorta artery for applications such as the quantification of the elasticity of the aorta artery and quantification of the aorta artery calcifications under the direction of prof. Marcela Hernandez.</w:t>
-            </w:r>
           </w:p>
         </w:tc>
       </w:tr>
@@ -2389,7 +2607,23 @@
                 <w:szCs w:val="21"/>
                 <w:lang w:val="en-US"/>
               </w:rPr>
-              <w:t>Studied and implemented different image processing techniques for the detection of transients in astrophysical images. Under the supervision of scientist Dominique Fouchez.</w:t>
+              <w:t xml:space="preserve">Studied and implemented different image processing </w:t>
+            </w:r>
+            <w:r>
+              <w:rPr>
+                <w:sz w:val="21"/>
+                <w:szCs w:val="21"/>
+                <w:lang w:val="en-US"/>
+              </w:rPr>
+              <w:t xml:space="preserve">and statistic </w:t>
+            </w:r>
+            <w:r>
+              <w:rPr>
+                <w:sz w:val="21"/>
+                <w:szCs w:val="21"/>
+                <w:lang w:val="en-US"/>
+              </w:rPr>
+              <w:t>techniques for the detection of transients in astrophysical images. Under the supervision of scientist Dominique Fouchez.</w:t>
             </w:r>
           </w:p>
         </w:tc>
@@ -2562,7 +2796,39 @@
                 <w:szCs w:val="21"/>
                 <w:lang w:val="en-US"/>
               </w:rPr>
-              <w:t>Titled Laniakea in a Cosmological Context. Worked on detection of galaxies superclusters in simulated cosmological structures based on galaxies velocities properties under the direction of prof. Jaime E. Forero.</w:t>
+              <w:t xml:space="preserve">Titled Laniakea in a Cosmological Context. </w:t>
+            </w:r>
+            <w:r>
+              <w:rPr>
+                <w:sz w:val="21"/>
+                <w:szCs w:val="21"/>
+                <w:lang w:val="en-US"/>
+              </w:rPr>
+              <w:t>D</w:t>
+            </w:r>
+            <w:r>
+              <w:rPr>
+                <w:sz w:val="21"/>
+                <w:szCs w:val="21"/>
+                <w:lang w:val="en-US"/>
+              </w:rPr>
+              <w:t>etect</w:t>
+            </w:r>
+            <w:r>
+              <w:rPr>
+                <w:sz w:val="21"/>
+                <w:szCs w:val="21"/>
+                <w:lang w:val="en-US"/>
+              </w:rPr>
+              <w:t>ed</w:t>
+            </w:r>
+            <w:r>
+              <w:rPr>
+                <w:sz w:val="21"/>
+                <w:szCs w:val="21"/>
+                <w:lang w:val="en-US"/>
+              </w:rPr>
+              <w:t xml:space="preserve"> galaxies superclusters in simulated cosmological structures based on galaxies velocities properties under the direction of prof. Jaime E. Forero.</w:t>
             </w:r>
           </w:p>
         </w:tc>
@@ -3527,7 +3793,15 @@
                 <w:szCs w:val="21"/>
                 <w:lang w:val="en-US"/>
               </w:rPr>
-              <w:t>Worked on detection of galaxies superclusters in simulated cosmological structures based on galaxies velocities properties under the direction of prof. Jaime E. Forero.</w:t>
+              <w:t xml:space="preserve">Detected </w:t>
+            </w:r>
+            <w:r>
+              <w:rPr>
+                <w:sz w:val="21"/>
+                <w:szCs w:val="21"/>
+                <w:lang w:val="en-US"/>
+              </w:rPr>
+              <w:t>galaxies superclusters in simulated cosmological structures based on galaxies velocities properties under the direction of prof. Jaime E. Forero.</w:t>
             </w:r>
             <w:bookmarkStart w:id="6" w:name="_gjdgxs" w:colFirst="0" w:colLast="0"/>
             <w:bookmarkEnd w:id="6"/>
@@ -3938,7 +4212,15 @@
                 <w:szCs w:val="21"/>
                 <w:lang w:val="en-US"/>
               </w:rPr>
-              <w:t>Java, Git, LaTeX, Bash, Pytorch.</w:t>
+              <w:t>Java, Git, LaTeX, Bash, Pytorch, D</w:t>
+            </w:r>
+            <w:r>
+              <w:rPr>
+                <w:sz w:val="21"/>
+                <w:szCs w:val="21"/>
+                <w:lang w:val="en-US"/>
+              </w:rPr>
+              <w:t>eeplearning4J, Spark, Scala</w:t>
             </w:r>
           </w:p>
           <w:p>
@@ -3980,7 +4262,23 @@
                 <w:szCs w:val="21"/>
                 <w:lang w:val="en-US"/>
               </w:rPr>
-              <w:t xml:space="preserve">Linux, Windows and MAC OS.  </w:t>
+              <w:t xml:space="preserve">Linux, Windows and </w:t>
+            </w:r>
+            <w:r>
+              <w:rPr>
+                <w:sz w:val="21"/>
+                <w:szCs w:val="21"/>
+                <w:lang w:val="en-US"/>
+              </w:rPr>
+              <w:t>Mac</w:t>
+            </w:r>
+            <w:r>
+              <w:rPr>
+                <w:sz w:val="21"/>
+                <w:szCs w:val="21"/>
+                <w:lang w:val="en-US"/>
+              </w:rPr>
+              <w:t xml:space="preserve"> OS.  </w:t>
             </w:r>
             <w:r>
               <w:rPr>
@@ -4051,15 +4349,23 @@
                 <w:szCs w:val="21"/>
                 <w:lang w:val="en-US"/>
               </w:rPr>
-              <w:t>Javascript, HTML5, CSS, Firebase, Processing, Arduino, Assembler, UML, PHP</w:t>
-            </w:r>
-            <w:r>
-              <w:rPr>
-                <w:sz w:val="21"/>
-                <w:szCs w:val="21"/>
-                <w:lang w:val="en-US"/>
-              </w:rPr>
-              <w:t>, Scala, Deeplearning4J, Spark</w:t>
+              <w:t xml:space="preserve">Javascript, HTML5, CSS, Firebase, Processing, Arduino, Assembler, UML, </w:t>
+            </w:r>
+            <w:r>
+              <w:rPr>
+                <w:sz w:val="21"/>
+                <w:szCs w:val="21"/>
+                <w:lang w:val="en-US"/>
+              </w:rPr>
+              <w:t>PHP</w:t>
+            </w:r>
+            <w:r>
+              <w:rPr>
+                <w:sz w:val="21"/>
+                <w:szCs w:val="21"/>
+                <w:lang w:val="en-US"/>
+              </w:rPr>
+              <w:t>, MPI, Neuron, Webots, Quantum Espresso</w:t>
             </w:r>
           </w:p>
         </w:tc>
@@ -5497,7 +5803,7 @@
 </file>
 
 <file path=customXml/itemProps1.xml><?xml version="1.0" encoding="utf-8"?>
-<ds:datastoreItem xmlns:ds="http://schemas.openxmlformats.org/officeDocument/2006/customXml" ds:itemID="{845EDBF0-EF71-4FD5-B68E-D645E297039A}">
+<ds:datastoreItem xmlns:ds="http://schemas.openxmlformats.org/officeDocument/2006/customXml" ds:itemID="{3B6920A1-950F-4EF0-A439-6E1A5666D67B}">
   <ds:schemaRefs>
     <ds:schemaRef ds:uri="http://schemas.openxmlformats.org/officeDocument/2006/bibliography"/>
   </ds:schemaRefs>

</xml_diff>

<commit_message>
little CV update with the latest publications
</commit_message>
<xml_diff>
--- a/SDHC-CV.docx
+++ b/SDHC-CV.docx
@@ -1,6 +1,6 @@
 
 <file path=word/document.xml><?xml version="1.0" encoding="utf-8"?>
-<w:document xmlns:wpc="http://schemas.microsoft.com/office/word/2010/wordprocessingCanvas" xmlns:cx="http://schemas.microsoft.com/office/drawing/2014/chartex" xmlns:cx1="http://schemas.microsoft.com/office/drawing/2015/9/8/chartex" xmlns:cx2="http://schemas.microsoft.com/office/drawing/2015/10/21/chartex" xmlns:cx3="http://schemas.microsoft.com/office/drawing/2016/5/9/chartex" xmlns:cx4="http://schemas.microsoft.com/office/drawing/2016/5/10/chartex" xmlns:cx5="http://schemas.microsoft.com/office/drawing/2016/5/11/chartex" xmlns:cx6="http://schemas.microsoft.com/office/drawing/2016/5/12/chartex" xmlns:cx7="http://schemas.microsoft.com/office/drawing/2016/5/13/chartex" xmlns:cx8="http://schemas.microsoft.com/office/drawing/2016/5/14/chartex" xmlns:mc="http://schemas.openxmlformats.org/markup-compatibility/2006" xmlns:aink="http://schemas.microsoft.com/office/drawing/2016/ink" xmlns:am3d="http://schemas.microsoft.com/office/drawing/2017/model3d" xmlns:o="urn:schemas-microsoft-com:office:office" xmlns:r="http://schemas.openxmlformats.org/officeDocument/2006/relationships" xmlns:m="http://schemas.openxmlformats.org/officeDocument/2006/math" xmlns:v="urn:schemas-microsoft-com:vml" xmlns:wp14="http://schemas.microsoft.com/office/word/2010/wordprocessingDrawing" xmlns:wp="http://schemas.openxmlformats.org/drawingml/2006/wordprocessingDrawing" xmlns:w10="urn:schemas-microsoft-com:office:word" xmlns:w="http://schemas.openxmlformats.org/wordprocessingml/2006/main" xmlns:w14="http://schemas.microsoft.com/office/word/2010/wordml" xmlns:w15="http://schemas.microsoft.com/office/word/2012/wordml" xmlns:w16cid="http://schemas.microsoft.com/office/word/2016/wordml/cid" xmlns:w16se="http://schemas.microsoft.com/office/word/2015/wordml/symex" xmlns:wpg="http://schemas.microsoft.com/office/word/2010/wordprocessingGroup" xmlns:wpi="http://schemas.microsoft.com/office/word/2010/wordprocessingInk" xmlns:wne="http://schemas.microsoft.com/office/word/2006/wordml" xmlns:wps="http://schemas.microsoft.com/office/word/2010/wordprocessingShape" mc:Ignorable="w14 w15 w16se w16cid wp14">
+<w:document xmlns:wpc="http://schemas.microsoft.com/office/word/2010/wordprocessingCanvas" xmlns:cx="http://schemas.microsoft.com/office/drawing/2014/chartex" xmlns:cx1="http://schemas.microsoft.com/office/drawing/2015/9/8/chartex" xmlns:cx2="http://schemas.microsoft.com/office/drawing/2015/10/21/chartex" xmlns:cx3="http://schemas.microsoft.com/office/drawing/2016/5/9/chartex" xmlns:cx4="http://schemas.microsoft.com/office/drawing/2016/5/10/chartex" xmlns:cx5="http://schemas.microsoft.com/office/drawing/2016/5/11/chartex" xmlns:cx6="http://schemas.microsoft.com/office/drawing/2016/5/12/chartex" xmlns:cx7="http://schemas.microsoft.com/office/drawing/2016/5/13/chartex" xmlns:cx8="http://schemas.microsoft.com/office/drawing/2016/5/14/chartex" xmlns:mc="http://schemas.openxmlformats.org/markup-compatibility/2006" xmlns:aink="http://schemas.microsoft.com/office/drawing/2016/ink" xmlns:am3d="http://schemas.microsoft.com/office/drawing/2017/model3d" xmlns:o="urn:schemas-microsoft-com:office:office" xmlns:oel="http://schemas.microsoft.com/office/2019/extlst" xmlns:r="http://schemas.openxmlformats.org/officeDocument/2006/relationships" xmlns:m="http://schemas.openxmlformats.org/officeDocument/2006/math" xmlns:v="urn:schemas-microsoft-com:vml" xmlns:wp14="http://schemas.microsoft.com/office/word/2010/wordprocessingDrawing" xmlns:wp="http://schemas.openxmlformats.org/drawingml/2006/wordprocessingDrawing" xmlns:w10="urn:schemas-microsoft-com:office:word" xmlns:w="http://schemas.openxmlformats.org/wordprocessingml/2006/main" xmlns:w14="http://schemas.microsoft.com/office/word/2010/wordml" xmlns:w15="http://schemas.microsoft.com/office/word/2012/wordml" xmlns:w16cex="http://schemas.microsoft.com/office/word/2018/wordml/cex" xmlns:w16cid="http://schemas.microsoft.com/office/word/2016/wordml/cid" xmlns:w16="http://schemas.microsoft.com/office/word/2018/wordml" xmlns:w16sdtdh="http://schemas.microsoft.com/office/word/2020/wordml/sdtdatahash" xmlns:w16se="http://schemas.microsoft.com/office/word/2015/wordml/symex" xmlns:wpg="http://schemas.microsoft.com/office/word/2010/wordprocessingGroup" xmlns:wpi="http://schemas.microsoft.com/office/word/2010/wordprocessingInk" xmlns:wne="http://schemas.microsoft.com/office/word/2006/wordml" xmlns:wps="http://schemas.microsoft.com/office/word/2010/wordprocessingShape" mc:Ignorable="w14 w15 w16se w16cid w16 w16cex w16sdtdh wp14">
   <w:background w:color="FFFFFF"/>
   <w:body>
     <w:p>
@@ -61,23 +61,9 @@
       </w:r>
       <w:r>
         <w:rPr>
-          <w:lang w:val="en-CH"/>
+          <w:lang/>
         </w:rPr>
-        <w:t xml:space="preserve">0 Route de </w:t>
-      </w:r>
-      <w:proofErr w:type="spellStart"/>
-      <w:r>
-        <w:rPr>
-          <w:lang w:val="en-CH"/>
-        </w:rPr>
-        <w:t>Cossonay</w:t>
-      </w:r>
-      <w:proofErr w:type="spellEnd"/>
-      <w:r>
-        <w:rPr>
-          <w:lang w:val="en-CH"/>
-        </w:rPr>
-        <w:t>,</w:t>
+        <w:t>0 Route de Cossonay,</w:t>
       </w:r>
       <w:r>
         <w:rPr>
@@ -85,14 +71,12 @@
         </w:rPr>
         <w:t xml:space="preserve"> </w:t>
       </w:r>
-      <w:proofErr w:type="spellStart"/>
       <w:r>
         <w:rPr>
-          <w:lang w:val="en-CH"/>
+          <w:lang/>
         </w:rPr>
         <w:t>Prilly</w:t>
       </w:r>
-      <w:proofErr w:type="spellEnd"/>
       <w:r>
         <w:rPr>
           <w:lang w:val="fr-FR"/>
@@ -422,7 +406,7 @@
                 <w:b/>
                 <w:sz w:val="21"/>
                 <w:szCs w:val="21"/>
-                <w:lang w:val="en-CH"/>
+                <w:lang/>
               </w:rPr>
               <w:t>Electrical</w:t>
             </w:r>
@@ -451,7 +435,7 @@
                 <w:sz w:val="21"/>
                 <w:szCs w:val="21"/>
                 <w:highlight w:val="white"/>
-                <w:lang w:val="en-CH"/>
+                <w:lang/>
               </w:rPr>
               <w:t>PhD</w:t>
             </w:r>
@@ -473,7 +457,7 @@
                 <w:highlight w:val="white"/>
                 <w:lang w:val="en-US"/>
               </w:rPr>
-              <w:t>Student</w:t>
+              <w:t>Candidate</w:t>
             </w:r>
           </w:p>
           <w:p>
@@ -483,50 +467,48 @@
                 <w:color w:val="222222"/>
                 <w:sz w:val="21"/>
                 <w:szCs w:val="21"/>
-                <w:lang w:val="en-CH"/>
-              </w:rPr>
-            </w:pPr>
-            <w:proofErr w:type="spellStart"/>
+                <w:lang/>
+              </w:rPr>
+            </w:pPr>
+            <w:proofErr w:type="gramStart"/>
             <w:r>
               <w:rPr>
                 <w:color w:val="222222"/>
                 <w:sz w:val="21"/>
                 <w:szCs w:val="21"/>
-                <w:lang w:val="en-CH"/>
+                <w:lang w:val="en-US"/>
+              </w:rPr>
+              <w:t>.</w:t>
+            </w:r>
+            <w:r>
+              <w:rPr>
+                <w:color w:val="222222"/>
+                <w:sz w:val="21"/>
+                <w:szCs w:val="21"/>
+                <w:lang/>
               </w:rPr>
               <w:t>NeuroRestore</w:t>
             </w:r>
-            <w:proofErr w:type="spellEnd"/>
+            <w:proofErr w:type="gramEnd"/>
             <w:r>
               <w:rPr>
                 <w:color w:val="222222"/>
                 <w:sz w:val="21"/>
                 <w:szCs w:val="21"/>
-                <w:lang w:val="en-CH"/>
-              </w:rPr>
-              <w:t xml:space="preserve"> | </w:t>
-            </w:r>
-            <w:proofErr w:type="spellStart"/>
-            <w:r>
+                <w:lang/>
+              </w:rPr>
+              <w:t xml:space="preserve"> </w:t>
+            </w:r>
+          </w:p>
+          <w:p>
+            <w:pPr>
+              <w:ind w:right="420"/>
               <w:rPr>
                 <w:color w:val="222222"/>
                 <w:sz w:val="21"/>
                 <w:szCs w:val="21"/>
-                <w:lang w:val="en-CH"/>
-              </w:rPr>
-              <w:t>UPCourtine</w:t>
-            </w:r>
-            <w:proofErr w:type="spellEnd"/>
-          </w:p>
-          <w:p>
-            <w:pPr>
-              <w:ind w:right="420"/>
-              <w:rPr>
-                <w:color w:val="222222"/>
-                <w:sz w:val="21"/>
-                <w:szCs w:val="21"/>
                 <w:highlight w:val="white"/>
-                <w:lang w:val="en-CH"/>
+                <w:lang/>
               </w:rPr>
             </w:pPr>
           </w:p>
@@ -546,7 +528,7 @@
                 <w:i/>
                 <w:sz w:val="21"/>
                 <w:szCs w:val="21"/>
-                <w:lang w:val="en-CH"/>
+                <w:lang/>
               </w:rPr>
             </w:pPr>
             <w:r>
@@ -571,7 +553,7 @@
                 <w:i/>
                 <w:sz w:val="21"/>
                 <w:szCs w:val="21"/>
-                <w:lang w:val="en-CH"/>
+                <w:lang/>
               </w:rPr>
               <w:t>20</w:t>
             </w:r>
@@ -607,7 +589,7 @@
                 <w:i/>
                 <w:sz w:val="21"/>
                 <w:szCs w:val="21"/>
-                <w:lang w:val="en-CH"/>
+                <w:lang/>
               </w:rPr>
               <w:t>Present</w:t>
             </w:r>
@@ -1624,61 +1606,120 @@
             <w:pPr>
               <w:rPr>
                 <w:i/>
-                <w:sz w:val="21"/>
-                <w:szCs w:val="21"/>
-                <w:lang w:val="en-US"/>
-              </w:rPr>
-            </w:pPr>
-            <w:r>
-              <w:rPr>
-                <w:i/>
-                <w:sz w:val="21"/>
-                <w:szCs w:val="21"/>
-                <w:lang w:val="en-US"/>
-              </w:rPr>
-              <w:t>G-Lab</w:t>
-            </w:r>
-          </w:p>
-          <w:p>
-            <w:pPr>
-              <w:rPr>
-                <w:i/>
-                <w:sz w:val="21"/>
-                <w:szCs w:val="21"/>
-                <w:lang w:val="en-US"/>
-              </w:rPr>
-            </w:pPr>
-            <w:r>
-              <w:rPr>
-                <w:sz w:val="21"/>
-                <w:szCs w:val="21"/>
-                <w:lang w:val="en-US"/>
-              </w:rPr>
-              <w:t>Geneva, Switzerland</w:t>
-            </w:r>
-          </w:p>
-          <w:p>
-            <w:pPr>
-              <w:rPr>
-                <w:i/>
                 <w:sz w:val="20"/>
-                <w:szCs w:val="21"/>
-                <w:lang w:val="en-US"/>
-              </w:rPr>
-            </w:pPr>
+                <w:szCs w:val="20"/>
+                <w:lang w:val="en-US"/>
+              </w:rPr>
+            </w:pPr>
+            <w:proofErr w:type="gramStart"/>
             <w:r>
               <w:rPr>
                 <w:i/>
                 <w:sz w:val="20"/>
-                <w:szCs w:val="21"/>
-                <w:lang w:val="en-CH"/>
-              </w:rPr>
-              <w:t xml:space="preserve">February </w:t>
-            </w:r>
+                <w:szCs w:val="20"/>
+                <w:lang w:val="en-US"/>
+              </w:rPr>
+              <w:t>.</w:t>
+            </w:r>
+            <w:proofErr w:type="spellStart"/>
             <w:r>
               <w:rPr>
                 <w:i/>
                 <w:sz w:val="20"/>
+                <w:szCs w:val="20"/>
+                <w:lang w:val="en-US"/>
+              </w:rPr>
+              <w:t>Neurorestore</w:t>
+            </w:r>
+            <w:proofErr w:type="spellEnd"/>
+            <w:proofErr w:type="gramEnd"/>
+            <w:r>
+              <w:rPr>
+                <w:i/>
+                <w:sz w:val="20"/>
+                <w:szCs w:val="20"/>
+                <w:lang w:val="en-US"/>
+              </w:rPr>
+              <w:t xml:space="preserve"> - </w:t>
+            </w:r>
+            <w:proofErr w:type="spellStart"/>
+            <w:r>
+              <w:rPr>
+                <w:i/>
+                <w:sz w:val="20"/>
+                <w:szCs w:val="20"/>
+                <w:lang w:val="en-US"/>
+              </w:rPr>
+              <w:t>Defitech</w:t>
+            </w:r>
+            <w:proofErr w:type="spellEnd"/>
+            <w:r>
+              <w:rPr>
+                <w:i/>
+                <w:sz w:val="20"/>
+                <w:szCs w:val="20"/>
+                <w:lang w:val="en-US"/>
+              </w:rPr>
+              <w:t xml:space="preserve"> Center for Interventional Neurotherapies</w:t>
+            </w:r>
+          </w:p>
+          <w:p>
+            <w:pPr>
+              <w:rPr>
+                <w:i/>
+                <w:sz w:val="21"/>
+                <w:szCs w:val="21"/>
+                <w:lang w:val="en-US"/>
+              </w:rPr>
+            </w:pPr>
+            <w:r>
+              <w:rPr>
+                <w:sz w:val="21"/>
+                <w:szCs w:val="21"/>
+                <w:lang w:val="en-US"/>
+              </w:rPr>
+              <w:t>Lausanne</w:t>
+            </w:r>
+            <w:r>
+              <w:rPr>
+                <w:sz w:val="21"/>
+                <w:szCs w:val="21"/>
+                <w:lang w:val="en-US"/>
+              </w:rPr>
+              <w:t>, Switzerland</w:t>
+            </w:r>
+          </w:p>
+          <w:p>
+            <w:pPr>
+              <w:rPr>
+                <w:i/>
+                <w:sz w:val="20"/>
+                <w:szCs w:val="21"/>
+                <w:lang w:val="en-US"/>
+              </w:rPr>
+            </w:pPr>
+            <w:r>
+              <w:rPr>
+                <w:i/>
+                <w:sz w:val="20"/>
+                <w:szCs w:val="21"/>
+                <w:lang w:val="en-US"/>
+              </w:rPr>
+              <w:t>September 2020</w:t>
+            </w:r>
+            <w:r>
+              <w:rPr>
+                <w:i/>
+                <w:sz w:val="20"/>
+                <w:szCs w:val="21"/>
+                <w:lang/>
+              </w:rPr>
+              <w:t xml:space="preserve"> </w:t>
+            </w:r>
+            <w:r>
+              <w:rPr>
+                <w:i/>
+                <w:sz w:val="20"/>
                 <w:szCs w:val="21"/>
                 <w:lang w:val="en-US"/>
               </w:rPr>
@@ -1689,26 +1730,17 @@
                 <w:i/>
                 <w:sz w:val="20"/>
                 <w:szCs w:val="21"/>
-                <w:lang w:val="en-CH"/>
-              </w:rPr>
-              <w:t>September</w:t>
-            </w:r>
-            <w:r>
-              <w:rPr>
-                <w:i/>
-                <w:sz w:val="20"/>
-                <w:szCs w:val="21"/>
-                <w:lang w:val="en-US"/>
-              </w:rPr>
-              <w:t xml:space="preserve"> 2020</w:t>
-            </w:r>
-          </w:p>
-          <w:p>
-            <w:pPr>
-              <w:rPr>
-                <w:b/>
-                <w:i/>
-                <w:sz w:val="8"/>
+                <w:lang w:val="en-US"/>
+              </w:rPr>
+              <w:t>Present</w:t>
+            </w:r>
+          </w:p>
+          <w:p>
+            <w:pPr>
+              <w:rPr>
+                <w:b/>
+                <w:i/>
+                <w:sz w:val="21"/>
                 <w:szCs w:val="21"/>
                 <w:lang w:val="en-US"/>
               </w:rPr>
@@ -1725,90 +1757,293 @@
                 <w:b/>
                 <w:sz w:val="21"/>
                 <w:szCs w:val="21"/>
-                <w:lang w:val="en-CH"/>
-              </w:rPr>
-            </w:pPr>
-            <w:r>
-              <w:rPr>
-                <w:b/>
-                <w:sz w:val="21"/>
-                <w:szCs w:val="21"/>
-                <w:lang w:val="en-CH"/>
-              </w:rPr>
-              <w:t xml:space="preserve">Scientific Assistant – </w:t>
+                <w:lang/>
+              </w:rPr>
+            </w:pPr>
+            <w:r>
+              <w:rPr>
+                <w:b/>
+                <w:sz w:val="21"/>
+                <w:szCs w:val="21"/>
+                <w:lang w:val="en-US"/>
+              </w:rPr>
+              <w:t>Doctoral</w:t>
+            </w:r>
+            <w:r>
+              <w:rPr>
+                <w:b/>
+                <w:sz w:val="21"/>
+                <w:szCs w:val="21"/>
+                <w:lang/>
+              </w:rPr>
+              <w:t xml:space="preserve"> Assistant </w:t>
+            </w:r>
+            <w:proofErr w:type="gramStart"/>
+            <w:r>
+              <w:rPr>
+                <w:b/>
+                <w:sz w:val="21"/>
+                <w:szCs w:val="21"/>
+                <w:lang/>
+              </w:rPr>
+              <w:t xml:space="preserve">– </w:t>
+            </w:r>
+            <w:r>
+              <w:rPr>
+                <w:b/>
+                <w:sz w:val="21"/>
+                <w:szCs w:val="21"/>
+                <w:lang w:val="en-US"/>
+              </w:rPr>
+              <w:t>.</w:t>
+            </w:r>
+            <w:r>
+              <w:rPr>
+                <w:b/>
+                <w:sz w:val="21"/>
+                <w:szCs w:val="21"/>
+                <w:lang/>
+              </w:rPr>
+              <w:t>Neurorestore</w:t>
+            </w:r>
+            <w:proofErr w:type="gramEnd"/>
+            <w:r>
+              <w:rPr>
+                <w:b/>
+                <w:sz w:val="21"/>
+                <w:szCs w:val="21"/>
+                <w:lang/>
+              </w:rPr>
+              <w:t xml:space="preserve"> – </w:t>
+            </w:r>
+            <w:r>
+              <w:rPr>
+                <w:b/>
+                <w:sz w:val="21"/>
+                <w:szCs w:val="21"/>
+                <w:lang w:val="en-US"/>
+              </w:rPr>
+              <w:t>Clinical Division</w:t>
+            </w:r>
+          </w:p>
+          <w:p>
+            <w:pPr>
+              <w:jc w:val="both"/>
+              <w:rPr>
+                <w:b/>
+                <w:sz w:val="21"/>
+                <w:szCs w:val="21"/>
+                <w:lang w:val="en-US"/>
+              </w:rPr>
+            </w:pPr>
+            <w:r>
+              <w:rPr>
+                <w:sz w:val="21"/>
+                <w:szCs w:val="21"/>
+                <w:lang w:val="en-US"/>
+              </w:rPr>
+              <w:t xml:space="preserve">Automatization of the generation </w:t>
+            </w:r>
+            <w:r>
+              <w:rPr>
+                <w:sz w:val="21"/>
+                <w:szCs w:val="21"/>
+                <w:lang w:val="en-US"/>
+              </w:rPr>
+              <w:t>o</w:t>
+            </w:r>
+            <w:r>
+              <w:rPr>
+                <w:sz w:val="21"/>
+                <w:szCs w:val="21"/>
+                <w:lang w:val="en-US"/>
+              </w:rPr>
+              <w:t>f</w:t>
+            </w:r>
+            <w:r>
+              <w:rPr>
+                <w:sz w:val="21"/>
+                <w:szCs w:val="21"/>
+                <w:lang/>
+              </w:rPr>
+              <w:t xml:space="preserve"> </w:t>
+            </w:r>
+            <w:r>
+              <w:rPr>
+                <w:sz w:val="21"/>
+                <w:szCs w:val="21"/>
+                <w:u w:val="single"/>
+                <w:lang w:val="en-US"/>
+              </w:rPr>
+              <w:t xml:space="preserve">personalized </w:t>
+            </w:r>
+            <w:r>
+              <w:rPr>
+                <w:sz w:val="21"/>
+                <w:szCs w:val="21"/>
+                <w:u w:val="single"/>
+                <w:lang w:val="en-US"/>
+              </w:rPr>
+              <w:t>3D FEM models</w:t>
+            </w:r>
+            <w:r>
+              <w:rPr>
+                <w:sz w:val="21"/>
+                <w:szCs w:val="21"/>
+                <w:lang w:val="en-US"/>
+              </w:rPr>
+              <w:t xml:space="preserve"> for</w:t>
+            </w:r>
+            <w:r>
+              <w:rPr>
+                <w:sz w:val="21"/>
+                <w:szCs w:val="21"/>
+                <w:lang w:val="en-US"/>
+              </w:rPr>
+              <w:t xml:space="preserve"> simulations of</w:t>
+            </w:r>
+            <w:r>
+              <w:rPr>
+                <w:sz w:val="21"/>
+                <w:szCs w:val="21"/>
+                <w:lang w:val="en-US"/>
+              </w:rPr>
+              <w:t xml:space="preserve"> </w:t>
+            </w:r>
+            <w:r>
+              <w:rPr>
+                <w:sz w:val="21"/>
+                <w:szCs w:val="21"/>
+                <w:u w:val="single"/>
+                <w:lang w:val="en-US"/>
+              </w:rPr>
+              <w:t>spinal cord stimulation</w:t>
+            </w:r>
+            <w:r>
+              <w:rPr>
+                <w:sz w:val="21"/>
+                <w:szCs w:val="21"/>
+                <w:lang w:val="en-US"/>
+              </w:rPr>
+              <w:t xml:space="preserve"> paradigms for </w:t>
+            </w:r>
+            <w:r>
+              <w:rPr>
+                <w:sz w:val="21"/>
+                <w:szCs w:val="21"/>
+                <w:u w:val="single"/>
+                <w:lang w:val="en-US"/>
+              </w:rPr>
+              <w:t>patients</w:t>
+            </w:r>
+            <w:r>
+              <w:rPr>
+                <w:sz w:val="21"/>
+                <w:szCs w:val="21"/>
+                <w:u w:val="single"/>
+                <w:lang w:val="en-US"/>
+              </w:rPr>
+              <w:t xml:space="preserve"> </w:t>
+            </w:r>
+            <w:r>
+              <w:rPr>
+                <w:sz w:val="21"/>
+                <w:szCs w:val="21"/>
+                <w:lang w:val="en-US"/>
+              </w:rPr>
+              <w:t>suffering spinal cord injury or other neurological dysfunctions</w:t>
+            </w:r>
+            <w:r>
+              <w:rPr>
+                <w:sz w:val="21"/>
+                <w:szCs w:val="21"/>
+                <w:lang/>
+              </w:rPr>
+              <w:t>.</w:t>
+            </w:r>
+            <w:r>
+              <w:rPr>
+                <w:sz w:val="21"/>
+                <w:szCs w:val="21"/>
+                <w:lang w:val="en-US"/>
+              </w:rPr>
+              <w:t xml:space="preserve"> Solving functional and anatomical variabilities on humans using computational and data analysis perspectives under the supervision of </w:t>
+            </w:r>
+            <w:r>
+              <w:rPr>
+                <w:sz w:val="21"/>
+                <w:szCs w:val="21"/>
+                <w:lang w:val="en-US"/>
+              </w:rPr>
+              <w:t xml:space="preserve">prof. </w:t>
+            </w:r>
+            <w:r>
+              <w:rPr>
+                <w:i/>
+                <w:sz w:val="21"/>
+                <w:szCs w:val="21"/>
+                <w:u w:val="single"/>
+                <w:lang/>
+              </w:rPr>
+              <w:t>G. C</w:t>
             </w:r>
             <w:proofErr w:type="spellStart"/>
             <w:r>
               <w:rPr>
-                <w:b/>
-                <w:sz w:val="21"/>
-                <w:szCs w:val="21"/>
-                <w:lang w:val="en-CH"/>
-              </w:rPr>
-              <w:t>Neurorestore</w:t>
+                <w:i/>
+                <w:sz w:val="21"/>
+                <w:szCs w:val="21"/>
+                <w:u w:val="single"/>
+                <w:lang w:val="en-US"/>
+              </w:rPr>
+              <w:t>ourtine</w:t>
             </w:r>
             <w:proofErr w:type="spellEnd"/>
             <w:r>
               <w:rPr>
-                <w:b/>
-                <w:sz w:val="21"/>
-                <w:szCs w:val="21"/>
-                <w:lang w:val="en-CH"/>
-              </w:rPr>
-              <w:t xml:space="preserve"> – Computational Neuroscience Unit</w:t>
-            </w:r>
-          </w:p>
-          <w:p>
-            <w:pPr>
-              <w:jc w:val="both"/>
-              <w:rPr>
-                <w:b/>
-                <w:sz w:val="21"/>
-                <w:szCs w:val="21"/>
-                <w:lang w:val="en-CH"/>
-              </w:rPr>
-            </w:pPr>
-            <w:r>
-              <w:rPr>
-                <w:sz w:val="21"/>
-                <w:szCs w:val="21"/>
-                <w:lang w:val="en-CH"/>
-              </w:rPr>
-              <w:t xml:space="preserve">Contributing with image processing, data analysis in several research projects around </w:t>
-            </w:r>
-            <w:r>
-              <w:rPr>
-                <w:sz w:val="21"/>
-                <w:szCs w:val="21"/>
-                <w:u w:val="single"/>
-                <w:lang w:val="en-US"/>
-              </w:rPr>
-              <w:t>personalized targeted spinal cord stimulation</w:t>
-            </w:r>
-            <w:r>
-              <w:rPr>
-                <w:sz w:val="21"/>
-                <w:szCs w:val="21"/>
-                <w:lang w:val="en-US"/>
-              </w:rPr>
-              <w:t xml:space="preserve"> paradigms for </w:t>
-            </w:r>
-            <w:r>
-              <w:rPr>
-                <w:sz w:val="21"/>
-                <w:szCs w:val="21"/>
-                <w:u w:val="single"/>
-                <w:lang w:val="en-US"/>
-              </w:rPr>
-              <w:t>spinal cord injury patients</w:t>
-            </w:r>
-            <w:r>
-              <w:rPr>
-                <w:sz w:val="21"/>
-                <w:szCs w:val="21"/>
-                <w:lang w:val="en-CH"/>
-              </w:rPr>
-              <w:t>.</w:t>
+                <w:sz w:val="21"/>
+                <w:szCs w:val="21"/>
+                <w:lang w:val="en-US"/>
+              </w:rPr>
+              <w:t xml:space="preserve"> and p</w:t>
+            </w:r>
+            <w:r>
+              <w:rPr>
+                <w:sz w:val="21"/>
+                <w:szCs w:val="21"/>
+                <w:lang w:val="en-US"/>
+              </w:rPr>
+              <w:t xml:space="preserve">rof. </w:t>
+            </w:r>
+            <w:r>
+              <w:rPr>
+                <w:i/>
+                <w:sz w:val="21"/>
+                <w:szCs w:val="21"/>
+                <w:u w:val="single"/>
+                <w:lang w:val="en-US"/>
+              </w:rPr>
+              <w:t>J</w:t>
+            </w:r>
+            <w:r>
+              <w:rPr>
+                <w:i/>
+                <w:sz w:val="21"/>
+                <w:szCs w:val="21"/>
+                <w:u w:val="single"/>
+                <w:lang/>
+              </w:rPr>
+              <w:t xml:space="preserve">. </w:t>
+            </w:r>
+            <w:r>
+              <w:rPr>
+                <w:i/>
+                <w:sz w:val="21"/>
+                <w:szCs w:val="21"/>
+                <w:u w:val="single"/>
+                <w:lang w:val="en-US"/>
+              </w:rPr>
+              <w:t>Bloch</w:t>
             </w:r>
           </w:p>
         </w:tc>
@@ -1828,120 +2063,113 @@
                 <w:i/>
                 <w:sz w:val="21"/>
                 <w:szCs w:val="21"/>
-                <w:lang w:val="en-US"/>
-              </w:rPr>
-            </w:pPr>
-            <w:proofErr w:type="spellStart"/>
-            <w:r>
-              <w:rPr>
-                <w:b/>
-                <w:i/>
-                <w:sz w:val="21"/>
-                <w:szCs w:val="21"/>
-                <w:lang w:val="en-US"/>
-              </w:rPr>
-              <w:t>Nagra</w:t>
-            </w:r>
-            <w:proofErr w:type="spellEnd"/>
-            <w:r>
-              <w:rPr>
-                <w:b/>
-                <w:i/>
-                <w:sz w:val="21"/>
-                <w:szCs w:val="21"/>
-                <w:lang w:val="en-US"/>
-              </w:rPr>
-              <w:t xml:space="preserve"> </w:t>
-            </w:r>
-            <w:proofErr w:type="spellStart"/>
-            <w:r>
-              <w:rPr>
-                <w:b/>
-                <w:i/>
-                <w:sz w:val="21"/>
-                <w:szCs w:val="21"/>
-                <w:lang w:val="en-US"/>
-              </w:rPr>
-              <w:t>Kudelski</w:t>
-            </w:r>
-            <w:proofErr w:type="spellEnd"/>
-            <w:r>
-              <w:rPr>
-                <w:b/>
-                <w:i/>
-                <w:sz w:val="21"/>
-                <w:szCs w:val="21"/>
-                <w:lang w:val="en-US"/>
-              </w:rPr>
-              <w:t xml:space="preserve"> Group</w:t>
-            </w:r>
-          </w:p>
-          <w:p>
-            <w:pPr>
-              <w:rPr>
-                <w:i/>
-                <w:sz w:val="21"/>
-                <w:szCs w:val="21"/>
-                <w:lang w:val="en-US"/>
-              </w:rPr>
-            </w:pPr>
-            <w:r>
-              <w:rPr>
-                <w:i/>
-                <w:sz w:val="21"/>
-                <w:szCs w:val="21"/>
-                <w:lang w:val="en-US"/>
-              </w:rPr>
-              <w:t>Cloud</w:t>
-            </w:r>
-          </w:p>
-          <w:p>
-            <w:pPr>
-              <w:rPr>
-                <w:i/>
-                <w:sz w:val="21"/>
-                <w:szCs w:val="21"/>
-                <w:lang w:val="en-US"/>
-              </w:rPr>
-            </w:pPr>
-            <w:proofErr w:type="spellStart"/>
-            <w:r>
-              <w:rPr>
-                <w:sz w:val="21"/>
-                <w:szCs w:val="21"/>
-                <w:lang w:val="en-US"/>
-              </w:rPr>
-              <w:t>Cheseaux</w:t>
-            </w:r>
-            <w:proofErr w:type="spellEnd"/>
-            <w:r>
-              <w:rPr>
-                <w:sz w:val="21"/>
-                <w:szCs w:val="21"/>
-                <w:lang w:val="en-US"/>
-              </w:rPr>
-              <w:t>, Switzerland</w:t>
-            </w:r>
-          </w:p>
-          <w:p>
-            <w:pPr>
-              <w:rPr>
-                <w:b/>
-                <w:i/>
-                <w:sz w:val="21"/>
-                <w:szCs w:val="21"/>
                 <w:lang w:val="fr-FR"/>
               </w:rPr>
             </w:pPr>
             <w:r>
               <w:rPr>
+                <w:b/>
+                <w:i/>
+                <w:sz w:val="21"/>
+                <w:szCs w:val="21"/>
+                <w:lang w:val="fr-FR"/>
+              </w:rPr>
+              <w:t>École Polytechnique Fédérale de Lausanne (EPFL)</w:t>
+            </w:r>
+          </w:p>
+          <w:p>
+            <w:pPr>
+              <w:rPr>
+                <w:i/>
+                <w:sz w:val="21"/>
+                <w:szCs w:val="21"/>
+                <w:lang w:val="en-US"/>
+              </w:rPr>
+            </w:pPr>
+            <w:r>
+              <w:rPr>
+                <w:i/>
+                <w:sz w:val="21"/>
+                <w:szCs w:val="21"/>
+                <w:lang w:val="en-US"/>
+              </w:rPr>
+              <w:t>G-Lab</w:t>
+            </w:r>
+          </w:p>
+          <w:p>
+            <w:pPr>
+              <w:rPr>
+                <w:i/>
+                <w:sz w:val="21"/>
+                <w:szCs w:val="21"/>
+                <w:lang w:val="en-US"/>
+              </w:rPr>
+            </w:pPr>
+            <w:r>
+              <w:rPr>
+                <w:sz w:val="21"/>
+                <w:szCs w:val="21"/>
+                <w:lang w:val="en-US"/>
+              </w:rPr>
+              <w:t>Geneva, Switzerland</w:t>
+            </w:r>
+          </w:p>
+          <w:p>
+            <w:pPr>
+              <w:rPr>
                 <w:i/>
                 <w:sz w:val="20"/>
                 <w:szCs w:val="21"/>
                 <w:lang w:val="en-US"/>
               </w:rPr>
-              <w:t>February – July 2019</w:t>
-            </w:r>
+            </w:pPr>
+            <w:r>
+              <w:rPr>
+                <w:i/>
+                <w:sz w:val="20"/>
+                <w:szCs w:val="21"/>
+                <w:lang/>
+              </w:rPr>
+              <w:t xml:space="preserve">February </w:t>
+            </w:r>
+            <w:r>
+              <w:rPr>
+                <w:i/>
+                <w:sz w:val="20"/>
+                <w:szCs w:val="21"/>
+                <w:lang w:val="en-US"/>
+              </w:rPr>
+              <w:t xml:space="preserve">- </w:t>
+            </w:r>
+            <w:r>
+              <w:rPr>
+                <w:i/>
+                <w:sz w:val="20"/>
+                <w:szCs w:val="21"/>
+                <w:lang/>
+              </w:rPr>
+              <w:t>September</w:t>
+            </w:r>
+            <w:r>
+              <w:rPr>
+                <w:i/>
+                <w:sz w:val="20"/>
+                <w:szCs w:val="21"/>
+                <w:lang w:val="en-US"/>
+              </w:rPr>
+              <w:t xml:space="preserve"> 2020</w:t>
+            </w:r>
+          </w:p>
+          <w:p>
+            <w:pPr>
+              <w:rPr>
+                <w:b/>
+                <w:i/>
+                <w:sz w:val="8"/>
+                <w:szCs w:val="21"/>
+                <w:lang w:val="en-US"/>
+              </w:rPr>
+            </w:pPr>
           </w:p>
         </w:tc>
         <w:tc>
@@ -1954,6 +2182,215 @@
                 <w:b/>
                 <w:sz w:val="21"/>
                 <w:szCs w:val="21"/>
+                <w:lang/>
+              </w:rPr>
+            </w:pPr>
+            <w:r>
+              <w:rPr>
+                <w:b/>
+                <w:sz w:val="21"/>
+                <w:szCs w:val="21"/>
+                <w:lang/>
+              </w:rPr>
+              <w:t>Scientific Assistant – Neurorestore – Computational Neuroscience Unit</w:t>
+            </w:r>
+          </w:p>
+          <w:p>
+            <w:pPr>
+              <w:jc w:val="both"/>
+              <w:rPr>
+                <w:b/>
+                <w:sz w:val="21"/>
+                <w:szCs w:val="21"/>
+                <w:lang/>
+              </w:rPr>
+            </w:pPr>
+            <w:r>
+              <w:rPr>
+                <w:sz w:val="21"/>
+                <w:szCs w:val="21"/>
+                <w:lang/>
+              </w:rPr>
+              <w:t xml:space="preserve">Contributing with image processing, data analysis in several research projects around </w:t>
+            </w:r>
+            <w:r>
+              <w:rPr>
+                <w:sz w:val="21"/>
+                <w:szCs w:val="21"/>
+                <w:u w:val="single"/>
+                <w:lang w:val="en-US"/>
+              </w:rPr>
+              <w:t>personalized targeted spinal cord stimulation</w:t>
+            </w:r>
+            <w:r>
+              <w:rPr>
+                <w:sz w:val="21"/>
+                <w:szCs w:val="21"/>
+                <w:lang w:val="en-US"/>
+              </w:rPr>
+              <w:t xml:space="preserve"> paradigms for </w:t>
+            </w:r>
+            <w:r>
+              <w:rPr>
+                <w:sz w:val="21"/>
+                <w:szCs w:val="21"/>
+                <w:u w:val="single"/>
+                <w:lang w:val="en-US"/>
+              </w:rPr>
+              <w:t>spinal cord injury patients</w:t>
+            </w:r>
+            <w:r>
+              <w:rPr>
+                <w:sz w:val="21"/>
+                <w:szCs w:val="21"/>
+                <w:lang/>
+              </w:rPr>
+              <w:t>.</w:t>
+            </w:r>
+          </w:p>
+        </w:tc>
+      </w:tr>
+      <w:tr>
+        <w:trPr>
+          <w:trHeight w:val="1187"/>
+        </w:trPr>
+        <w:tc>
+          <w:tcPr>
+            <w:tcW w:w="2950" w:type="dxa"/>
+          </w:tcPr>
+          <w:p>
+            <w:pPr>
+              <w:rPr>
+                <w:b/>
+                <w:i/>
+                <w:sz w:val="21"/>
+                <w:szCs w:val="21"/>
+                <w:lang w:val="en-US"/>
+              </w:rPr>
+            </w:pPr>
+            <w:proofErr w:type="spellStart"/>
+            <w:r>
+              <w:rPr>
+                <w:b/>
+                <w:i/>
+                <w:sz w:val="21"/>
+                <w:szCs w:val="21"/>
+                <w:lang w:val="en-US"/>
+              </w:rPr>
+              <w:t>Nagra</w:t>
+            </w:r>
+            <w:proofErr w:type="spellEnd"/>
+            <w:r>
+              <w:rPr>
+                <w:b/>
+                <w:i/>
+                <w:sz w:val="21"/>
+                <w:szCs w:val="21"/>
+                <w:lang w:val="en-US"/>
+              </w:rPr>
+              <w:t xml:space="preserve"> </w:t>
+            </w:r>
+            <w:proofErr w:type="spellStart"/>
+            <w:r>
+              <w:rPr>
+                <w:b/>
+                <w:i/>
+                <w:sz w:val="21"/>
+                <w:szCs w:val="21"/>
+                <w:lang w:val="en-US"/>
+              </w:rPr>
+              <w:t>Kudelski</w:t>
+            </w:r>
+            <w:proofErr w:type="spellEnd"/>
+            <w:r>
+              <w:rPr>
+                <w:b/>
+                <w:i/>
+                <w:sz w:val="21"/>
+                <w:szCs w:val="21"/>
+                <w:lang w:val="en-US"/>
+              </w:rPr>
+              <w:t xml:space="preserve"> Group</w:t>
+            </w:r>
+          </w:p>
+          <w:p>
+            <w:pPr>
+              <w:rPr>
+                <w:i/>
+                <w:sz w:val="21"/>
+                <w:szCs w:val="21"/>
+                <w:lang w:val="en-US"/>
+              </w:rPr>
+            </w:pPr>
+            <w:r>
+              <w:rPr>
+                <w:i/>
+                <w:sz w:val="21"/>
+                <w:szCs w:val="21"/>
+                <w:lang w:val="en-US"/>
+              </w:rPr>
+              <w:t>Cloud</w:t>
+            </w:r>
+          </w:p>
+          <w:p>
+            <w:pPr>
+              <w:rPr>
+                <w:i/>
+                <w:sz w:val="21"/>
+                <w:szCs w:val="21"/>
+                <w:lang w:val="en-US"/>
+              </w:rPr>
+            </w:pPr>
+            <w:proofErr w:type="spellStart"/>
+            <w:r>
+              <w:rPr>
+                <w:sz w:val="21"/>
+                <w:szCs w:val="21"/>
+                <w:lang w:val="en-US"/>
+              </w:rPr>
+              <w:t>Cheseaux</w:t>
+            </w:r>
+            <w:proofErr w:type="spellEnd"/>
+            <w:r>
+              <w:rPr>
+                <w:sz w:val="21"/>
+                <w:szCs w:val="21"/>
+                <w:lang w:val="en-US"/>
+              </w:rPr>
+              <w:t>, Switzerland</w:t>
+            </w:r>
+          </w:p>
+          <w:p>
+            <w:pPr>
+              <w:rPr>
+                <w:b/>
+                <w:i/>
+                <w:sz w:val="21"/>
+                <w:szCs w:val="21"/>
+                <w:lang w:val="en-US"/>
+              </w:rPr>
+            </w:pPr>
+            <w:r>
+              <w:rPr>
+                <w:i/>
+                <w:sz w:val="20"/>
+                <w:szCs w:val="21"/>
+                <w:lang w:val="en-US"/>
+              </w:rPr>
+              <w:t>February – July 2019</w:t>
+            </w:r>
+          </w:p>
+        </w:tc>
+        <w:tc>
+          <w:tcPr>
+            <w:tcW w:w="7243" w:type="dxa"/>
+          </w:tcPr>
+          <w:p>
+            <w:pPr>
+              <w:rPr>
+                <w:b/>
+                <w:sz w:val="21"/>
+                <w:szCs w:val="21"/>
                 <w:lang w:val="en-US"/>
               </w:rPr>
             </w:pPr>
@@ -2005,11 +2442,12 @@
           </w:p>
           <w:p>
             <w:pPr>
-              <w:rPr>
-                <w:b/>
-                <w:sz w:val="21"/>
-                <w:szCs w:val="21"/>
-                <w:lang w:val="en-CH"/>
+              <w:jc w:val="both"/>
+              <w:rPr>
+                <w:b/>
+                <w:sz w:val="21"/>
+                <w:szCs w:val="21"/>
+                <w:lang/>
               </w:rPr>
             </w:pPr>
             <w:r>
@@ -2082,7 +2520,7 @@
               <w:rPr>
                 <w:sz w:val="21"/>
                 <w:szCs w:val="21"/>
-                <w:lang w:val="en-CH"/>
+                <w:lang/>
               </w:rPr>
               <w:t>streams</w:t>
             </w:r>
@@ -2090,200 +2528,188 @@
               <w:rPr>
                 <w:sz w:val="21"/>
                 <w:szCs w:val="21"/>
-                <w:lang w:val="en-CH"/>
+                <w:lang/>
               </w:rPr>
               <w:t xml:space="preserve"> using </w:t>
             </w:r>
+            <w:r>
+              <w:rPr>
+                <w:sz w:val="21"/>
+                <w:szCs w:val="21"/>
+                <w:u w:val="single"/>
+                <w:lang/>
+              </w:rPr>
+              <w:t>Pytorch</w:t>
+            </w:r>
+            <w:r>
+              <w:rPr>
+                <w:sz w:val="21"/>
+                <w:szCs w:val="21"/>
+                <w:lang/>
+              </w:rPr>
+              <w:t xml:space="preserve">, </w:t>
+            </w:r>
+            <w:r>
+              <w:rPr>
+                <w:sz w:val="21"/>
+                <w:szCs w:val="21"/>
+                <w:u w:val="single"/>
+                <w:lang/>
+              </w:rPr>
+              <w:t>TF</w:t>
+            </w:r>
+            <w:r>
+              <w:rPr>
+                <w:sz w:val="21"/>
+                <w:szCs w:val="21"/>
+                <w:lang/>
+              </w:rPr>
+              <w:t xml:space="preserve">, </w:t>
+            </w:r>
+            <w:r>
+              <w:rPr>
+                <w:sz w:val="21"/>
+                <w:szCs w:val="21"/>
+                <w:u w:val="single"/>
+                <w:lang w:val="en-US"/>
+              </w:rPr>
+              <w:t>Scala</w:t>
+            </w:r>
+            <w:r>
+              <w:rPr>
+                <w:sz w:val="21"/>
+                <w:szCs w:val="21"/>
+                <w:lang w:val="en-US"/>
+              </w:rPr>
+              <w:t xml:space="preserve">, </w:t>
+            </w:r>
+            <w:r>
+              <w:rPr>
+                <w:sz w:val="21"/>
+                <w:szCs w:val="21"/>
+                <w:u w:val="single"/>
+                <w:lang w:val="en-US"/>
+              </w:rPr>
+              <w:t>Spark</w:t>
+            </w:r>
+            <w:r>
+              <w:rPr>
+                <w:sz w:val="21"/>
+                <w:szCs w:val="21"/>
+                <w:lang w:val="en-US"/>
+              </w:rPr>
+              <w:t xml:space="preserve"> and </w:t>
+            </w:r>
+            <w:r>
+              <w:rPr>
+                <w:sz w:val="21"/>
+                <w:szCs w:val="21"/>
+                <w:u w:val="single"/>
+                <w:lang w:val="en-US"/>
+              </w:rPr>
+              <w:t>Deeplearning4J</w:t>
+            </w:r>
+            <w:r>
+              <w:rPr>
+                <w:sz w:val="21"/>
+                <w:szCs w:val="21"/>
+                <w:lang w:val="en-US"/>
+              </w:rPr>
+              <w:t xml:space="preserve">. Developed neural networks models for </w:t>
+            </w:r>
+            <w:r>
+              <w:rPr>
+                <w:sz w:val="21"/>
+                <w:szCs w:val="21"/>
+                <w:u w:val="single"/>
+                <w:lang w:val="en-US"/>
+              </w:rPr>
+              <w:t xml:space="preserve">unsupervised anomaly detection on time </w:t>
+            </w:r>
+            <w:r>
+              <w:rPr>
+                <w:sz w:val="21"/>
+                <w:szCs w:val="21"/>
+                <w:u w:val="single"/>
+                <w:lang w:val="en-US"/>
+              </w:rPr>
+              <w:t>series</w:t>
+            </w:r>
+            <w:r>
+              <w:rPr>
+                <w:sz w:val="21"/>
+                <w:szCs w:val="21"/>
+                <w:lang/>
+              </w:rPr>
+              <w:t xml:space="preserve"> deploying them</w:t>
+            </w:r>
+            <w:r>
+              <w:rPr>
+                <w:sz w:val="21"/>
+                <w:szCs w:val="21"/>
+                <w:lang w:val="en-US"/>
+              </w:rPr>
+              <w:t xml:space="preserve"> for </w:t>
+            </w:r>
+            <w:r>
+              <w:rPr>
+                <w:sz w:val="21"/>
+                <w:szCs w:val="21"/>
+                <w:u w:val="single"/>
+                <w:lang/>
+              </w:rPr>
+              <w:t>real time</w:t>
+            </w:r>
+            <w:r>
+              <w:rPr>
+                <w:sz w:val="21"/>
+                <w:szCs w:val="21"/>
+                <w:u w:val="single"/>
+                <w:lang w:val="en-US"/>
+              </w:rPr>
+              <w:t xml:space="preserve"> </w:t>
+            </w:r>
+            <w:r>
+              <w:rPr>
+                <w:sz w:val="21"/>
+                <w:szCs w:val="21"/>
+                <w:u w:val="single"/>
+                <w:lang w:val="en-US"/>
+              </w:rPr>
+              <w:t xml:space="preserve">alert </w:t>
+            </w:r>
+            <w:r>
+              <w:rPr>
+                <w:sz w:val="21"/>
+                <w:szCs w:val="21"/>
+                <w:u w:val="single"/>
+                <w:lang w:val="en-US"/>
+              </w:rPr>
+              <w:t>generation</w:t>
+            </w:r>
+            <w:r>
+              <w:rPr>
+                <w:sz w:val="21"/>
+                <w:szCs w:val="21"/>
+                <w:lang w:val="en-US"/>
+              </w:rPr>
+              <w:t xml:space="preserve"> under supervision of </w:t>
+            </w:r>
             <w:proofErr w:type="spellStart"/>
             <w:r>
               <w:rPr>
                 <w:sz w:val="21"/>
                 <w:szCs w:val="21"/>
-                <w:u w:val="single"/>
-                <w:lang w:val="en-CH"/>
-              </w:rPr>
-              <w:t>Pytorch</w:t>
+                <w:lang w:val="en-US"/>
+              </w:rPr>
+              <w:t>eng</w:t>
             </w:r>
             <w:proofErr w:type="spellEnd"/>
             <w:r>
               <w:rPr>
                 <w:sz w:val="21"/>
                 <w:szCs w:val="21"/>
-                <w:lang w:val="en-CH"/>
-              </w:rPr>
-              <w:t xml:space="preserve">, </w:t>
-            </w:r>
-            <w:r>
-              <w:rPr>
-                <w:sz w:val="21"/>
-                <w:szCs w:val="21"/>
-                <w:u w:val="single"/>
-                <w:lang w:val="en-CH"/>
-              </w:rPr>
-              <w:t>TF</w:t>
-            </w:r>
-            <w:r>
-              <w:rPr>
-                <w:sz w:val="21"/>
-                <w:szCs w:val="21"/>
-                <w:lang w:val="en-CH"/>
-              </w:rPr>
-              <w:t xml:space="preserve">, </w:t>
-            </w:r>
-            <w:r>
-              <w:rPr>
-                <w:sz w:val="21"/>
-                <w:szCs w:val="21"/>
-                <w:u w:val="single"/>
-                <w:lang w:val="en-US"/>
-              </w:rPr>
-              <w:t>Scala</w:t>
-            </w:r>
-            <w:r>
-              <w:rPr>
-                <w:sz w:val="21"/>
-                <w:szCs w:val="21"/>
-                <w:lang w:val="en-US"/>
-              </w:rPr>
-              <w:t xml:space="preserve">, </w:t>
-            </w:r>
-            <w:r>
-              <w:rPr>
-                <w:sz w:val="21"/>
-                <w:szCs w:val="21"/>
-                <w:u w:val="single"/>
-                <w:lang w:val="en-US"/>
-              </w:rPr>
-              <w:t>Spark</w:t>
-            </w:r>
-            <w:r>
-              <w:rPr>
-                <w:sz w:val="21"/>
-                <w:szCs w:val="21"/>
-                <w:lang w:val="en-US"/>
-              </w:rPr>
-              <w:t xml:space="preserve"> and </w:t>
-            </w:r>
-            <w:r>
-              <w:rPr>
-                <w:sz w:val="21"/>
-                <w:szCs w:val="21"/>
-                <w:u w:val="single"/>
-                <w:lang w:val="en-US"/>
-              </w:rPr>
-              <w:t>Deeplearning4J</w:t>
-            </w:r>
-            <w:r>
-              <w:rPr>
-                <w:sz w:val="21"/>
-                <w:szCs w:val="21"/>
-                <w:lang w:val="en-US"/>
-              </w:rPr>
-              <w:t>. Developed neural networks models f</w:t>
-            </w:r>
-            <w:bookmarkStart w:id="0" w:name="_GoBack"/>
-            <w:bookmarkEnd w:id="0"/>
-            <w:r>
-              <w:rPr>
-                <w:sz w:val="21"/>
-                <w:szCs w:val="21"/>
-                <w:lang w:val="en-US"/>
-              </w:rPr>
-              <w:t xml:space="preserve">or </w:t>
-            </w:r>
-            <w:r>
-              <w:rPr>
-                <w:sz w:val="21"/>
-                <w:szCs w:val="21"/>
-                <w:u w:val="single"/>
-                <w:lang w:val="en-US"/>
-              </w:rPr>
-              <w:t xml:space="preserve">unsupervised anomaly detection on time </w:t>
-            </w:r>
-            <w:r>
-              <w:rPr>
-                <w:sz w:val="21"/>
-                <w:szCs w:val="21"/>
-                <w:u w:val="single"/>
-                <w:lang w:val="en-US"/>
-              </w:rPr>
-              <w:t>series</w:t>
-            </w:r>
-            <w:r>
-              <w:rPr>
-                <w:sz w:val="21"/>
-                <w:szCs w:val="21"/>
-                <w:lang w:val="en-CH"/>
-              </w:rPr>
-              <w:t xml:space="preserve"> deploying them</w:t>
-            </w:r>
-            <w:r>
-              <w:rPr>
-                <w:sz w:val="21"/>
-                <w:szCs w:val="21"/>
-                <w:lang w:val="en-US"/>
-              </w:rPr>
-              <w:t xml:space="preserve"> for </w:t>
-            </w:r>
-            <w:r>
-              <w:rPr>
-                <w:sz w:val="21"/>
-                <w:szCs w:val="21"/>
-                <w:u w:val="single"/>
-                <w:lang w:val="en-CH"/>
-              </w:rPr>
-              <w:t>real time</w:t>
-            </w:r>
-            <w:r>
-              <w:rPr>
-                <w:sz w:val="21"/>
-                <w:szCs w:val="21"/>
-                <w:u w:val="single"/>
-                <w:lang w:val="en-US"/>
-              </w:rPr>
-              <w:t xml:space="preserve"> </w:t>
-            </w:r>
-            <w:r>
-              <w:rPr>
-                <w:sz w:val="21"/>
-                <w:szCs w:val="21"/>
-                <w:u w:val="single"/>
-                <w:lang w:val="en-US"/>
-              </w:rPr>
-              <w:t xml:space="preserve">alert </w:t>
-            </w:r>
-            <w:r>
-              <w:rPr>
-                <w:sz w:val="21"/>
-                <w:szCs w:val="21"/>
-                <w:u w:val="single"/>
-                <w:lang w:val="en-US"/>
-              </w:rPr>
-              <w:t>generation</w:t>
-            </w:r>
-            <w:r>
-              <w:rPr>
-                <w:sz w:val="21"/>
-                <w:szCs w:val="21"/>
-                <w:lang w:val="en-US"/>
-              </w:rPr>
-              <w:t xml:space="preserve"> under supervision of </w:t>
-            </w:r>
-            <w:proofErr w:type="spellStart"/>
-            <w:r>
-              <w:rPr>
-                <w:sz w:val="21"/>
-                <w:szCs w:val="21"/>
-                <w:lang w:val="en-US"/>
-              </w:rPr>
-              <w:t>eng</w:t>
-            </w:r>
-            <w:proofErr w:type="spellEnd"/>
-            <w:r>
-              <w:rPr>
-                <w:sz w:val="21"/>
-                <w:szCs w:val="21"/>
-                <w:lang w:val="en-CH"/>
+                <w:lang/>
               </w:rPr>
               <w:t>.</w:t>
             </w:r>
@@ -2563,7 +2989,7 @@
               <w:rPr>
                 <w:sz w:val="21"/>
                 <w:szCs w:val="21"/>
-                <w:lang w:val="en-CH"/>
+                <w:lang/>
               </w:rPr>
               <w:t>Conducted a</w:t>
             </w:r>
@@ -2589,7 +3015,7 @@
                 <w:sz w:val="21"/>
                 <w:szCs w:val="21"/>
                 <w:u w:val="single"/>
-                <w:lang w:val="en-CH"/>
+                <w:lang/>
               </w:rPr>
               <w:t>S</w:t>
             </w:r>
@@ -2618,7 +3044,7 @@
                 <w:sz w:val="21"/>
                 <w:szCs w:val="21"/>
                 <w:u w:val="single"/>
-                <w:lang w:val="en-CH"/>
+                <w:lang/>
               </w:rPr>
               <w:t>C</w:t>
             </w:r>
@@ -2638,7 +3064,7 @@
                 <w:sz w:val="21"/>
                 <w:szCs w:val="21"/>
                 <w:u w:val="single"/>
-                <w:lang w:val="en-CH"/>
+                <w:lang/>
               </w:rPr>
               <w:t xml:space="preserve"> (SC)</w:t>
             </w:r>
@@ -2697,7 +3123,7 @@
                 <w:sz w:val="21"/>
                 <w:szCs w:val="21"/>
                 <w:u w:val="single"/>
-                <w:lang w:val="en-CH"/>
+                <w:lang/>
               </w:rPr>
               <w:t>SC</w:t>
             </w:r>
@@ -2739,7 +3165,7 @@
               <w:rPr>
                 <w:sz w:val="21"/>
                 <w:szCs w:val="21"/>
-                <w:lang w:val="en-CH"/>
+                <w:lang/>
               </w:rPr>
               <w:t>ed</w:t>
             </w:r>
@@ -2755,7 +3181,7 @@
               <w:rPr>
                 <w:sz w:val="21"/>
                 <w:szCs w:val="21"/>
-                <w:lang w:val="en-CH"/>
+                <w:lang/>
               </w:rPr>
               <w:t>it</w:t>
             </w:r>
@@ -2771,7 +3197,7 @@
               <w:rPr>
                 <w:sz w:val="21"/>
                 <w:szCs w:val="21"/>
-                <w:lang w:val="en-CH"/>
+                <w:lang/>
               </w:rPr>
               <w:t>into</w:t>
             </w:r>
@@ -2806,7 +3232,7 @@
                 <w:sz w:val="21"/>
                 <w:szCs w:val="21"/>
                 <w:u w:val="single"/>
-                <w:lang w:val="en-CH"/>
+                <w:lang/>
               </w:rPr>
               <w:t>SC</w:t>
             </w:r>
@@ -2914,7 +3340,7 @@
                 <w:sz w:val="21"/>
                 <w:szCs w:val="21"/>
                 <w:u w:val="single"/>
-                <w:lang w:val="en-CH"/>
+                <w:lang/>
               </w:rPr>
               <w:t>.</w:t>
             </w:r>
@@ -2960,7 +3386,7 @@
                 <w:sz w:val="21"/>
                 <w:szCs w:val="21"/>
                 <w:u w:val="single"/>
-                <w:lang w:val="en-CH"/>
+                <w:lang/>
               </w:rPr>
               <w:t>.</w:t>
             </w:r>
@@ -2998,7 +3424,7 @@
                 <w:sz w:val="21"/>
                 <w:szCs w:val="21"/>
                 <w:u w:val="single"/>
-                <w:lang w:val="en-CH"/>
+                <w:lang/>
               </w:rPr>
               <w:t>G. C</w:t>
             </w:r>
@@ -3036,7 +3462,7 @@
                 <w:sz w:val="21"/>
                 <w:szCs w:val="21"/>
                 <w:u w:val="single"/>
-                <w:lang w:val="en-CH"/>
+                <w:lang/>
               </w:rPr>
               <w:t>D.</w:t>
             </w:r>
@@ -3223,7 +3649,7 @@
               <w:rPr>
                 <w:sz w:val="21"/>
                 <w:szCs w:val="21"/>
-                <w:lang w:val="en-CH"/>
+                <w:lang/>
               </w:rPr>
             </w:pPr>
             <w:r>
@@ -3274,7 +3700,7 @@
               <w:rPr>
                 <w:sz w:val="21"/>
                 <w:szCs w:val="21"/>
-                <w:lang w:val="en-CH"/>
+                <w:lang/>
               </w:rPr>
               <w:t xml:space="preserve"> a </w:t>
             </w:r>
@@ -3283,7 +3709,7 @@
                 <w:sz w:val="21"/>
                 <w:szCs w:val="21"/>
                 <w:u w:val="single"/>
-                <w:lang w:val="en-CH"/>
+                <w:lang/>
               </w:rPr>
               <w:t>DL framework</w:t>
             </w:r>
@@ -3291,7 +3717,7 @@
               <w:rPr>
                 <w:sz w:val="21"/>
                 <w:szCs w:val="21"/>
-                <w:lang w:val="en-CH"/>
+                <w:lang/>
               </w:rPr>
               <w:t xml:space="preserve"> for</w:t>
             </w:r>
@@ -3385,7 +3811,7 @@
                 <w:sz w:val="21"/>
                 <w:szCs w:val="21"/>
                 <w:u w:val="single"/>
-                <w:lang w:val="en-CH"/>
+                <w:lang/>
               </w:rPr>
               <w:t>in</w:t>
             </w:r>
@@ -3402,7 +3828,7 @@
               <w:rPr>
                 <w:sz w:val="21"/>
                 <w:szCs w:val="21"/>
-                <w:lang w:val="en-CH"/>
+                <w:lang/>
               </w:rPr>
               <w:t xml:space="preserve"> </w:t>
             </w:r>
@@ -3438,7 +3864,7 @@
                 <w:sz w:val="21"/>
                 <w:szCs w:val="21"/>
                 <w:u w:val="single"/>
-                <w:lang w:val="en-CH"/>
+                <w:lang/>
               </w:rPr>
               <w:t>.</w:t>
             </w:r>
@@ -3463,14 +3889,14 @@
               </w:rPr>
               <w:t>Rowald</w:t>
             </w:r>
-            <w:bookmarkStart w:id="1" w:name="_v79227m54xfz" w:colFirst="0" w:colLast="0"/>
-            <w:bookmarkEnd w:id="1"/>
+            <w:bookmarkStart w:id="0" w:name="_v79227m54xfz" w:colFirst="0" w:colLast="0"/>
+            <w:bookmarkEnd w:id="0"/>
             <w:proofErr w:type="spellEnd"/>
             <w:r>
               <w:rPr>
                 <w:sz w:val="21"/>
                 <w:szCs w:val="21"/>
-                <w:lang w:val="en-CH"/>
+                <w:lang/>
               </w:rPr>
               <w:t xml:space="preserve"> and </w:t>
             </w:r>
@@ -3510,7 +3936,7 @@
                 <w:sz w:val="21"/>
                 <w:szCs w:val="21"/>
                 <w:u w:val="single"/>
-                <w:lang w:val="en-CH"/>
+                <w:lang/>
               </w:rPr>
               <w:t>.</w:t>
             </w:r>
@@ -3543,6 +3969,7 @@
                 <w:szCs w:val="21"/>
                 <w:lang w:val="fr-FR"/>
               </w:rPr>
+              <w:lastRenderedPageBreak/>
               <w:t>École Polytechnique Fédérale de Lausanne (EPFL)</w:t>
             </w:r>
           </w:p>
@@ -3759,7 +4186,7 @@
               <w:rPr>
                 <w:sz w:val="21"/>
                 <w:szCs w:val="21"/>
-                <w:lang w:val="en-CH"/>
+                <w:lang/>
               </w:rPr>
               <w:t>.</w:t>
             </w:r>
@@ -3843,7 +4270,6 @@
                 <w:szCs w:val="21"/>
                 <w:lang w:val="en-US"/>
               </w:rPr>
-              <w:lastRenderedPageBreak/>
               <w:t>Universidad de los Andes</w:t>
             </w:r>
           </w:p>
@@ -3974,8 +4400,8 @@
                 <w:lang w:val="en-US"/>
               </w:rPr>
             </w:pPr>
-            <w:bookmarkStart w:id="2" w:name="_e8vohmux4ayg" w:colFirst="0" w:colLast="0"/>
-            <w:bookmarkEnd w:id="2"/>
+            <w:bookmarkStart w:id="1" w:name="_e8vohmux4ayg" w:colFirst="0" w:colLast="0"/>
+            <w:bookmarkEnd w:id="1"/>
             <w:r>
               <w:rPr>
                 <w:sz w:val="21"/>
@@ -4848,8 +5274,8 @@
                 <w:lang w:val="en-US"/>
               </w:rPr>
             </w:pPr>
-            <w:bookmarkStart w:id="3" w:name="_n8bkhykt861t" w:colFirst="0" w:colLast="0"/>
-            <w:bookmarkEnd w:id="3"/>
+            <w:bookmarkStart w:id="2" w:name="_n8bkhykt861t" w:colFirst="0" w:colLast="0"/>
+            <w:bookmarkEnd w:id="2"/>
             <w:r>
               <w:rPr>
                 <w:sz w:val="21"/>
@@ -5583,8 +6009,8 @@
           <w:lang w:val="en-US"/>
         </w:rPr>
       </w:pPr>
-      <w:bookmarkStart w:id="4" w:name="_fkc7aes9ugyn" w:colFirst="0" w:colLast="0"/>
-      <w:bookmarkEnd w:id="4"/>
+      <w:bookmarkStart w:id="3" w:name="_fkc7aes9ugyn" w:colFirst="0" w:colLast="0"/>
+      <w:bookmarkEnd w:id="3"/>
       <w:r>
         <w:rPr>
           <w:rFonts w:ascii="Calibri" w:eastAsia="Calibri" w:hAnsi="Calibri" w:cs="Calibri"/>
@@ -5615,6 +6041,314 @@
       </w:tblGrid>
       <w:tr>
         <w:trPr>
+          <w:trHeight w:val="801"/>
+        </w:trPr>
+        <w:tc>
+          <w:tcPr>
+            <w:tcW w:w="10195" w:type="dxa"/>
+            <w:gridSpan w:val="2"/>
+          </w:tcPr>
+          <w:p>
+            <w:pPr>
+              <w:pBdr>
+                <w:top w:val="nil"/>
+                <w:left w:val="nil"/>
+                <w:bottom w:val="nil"/>
+                <w:right w:val="nil"/>
+                <w:between w:val="nil"/>
+              </w:pBdr>
+              <w:rPr>
+                <w:sz w:val="20"/>
+                <w:szCs w:val="21"/>
+                <w:lang w:val="en-US"/>
+              </w:rPr>
+            </w:pPr>
+            <w:r>
+              <w:rPr>
+                <w:sz w:val="20"/>
+                <w:szCs w:val="21"/>
+                <w:lang w:val="en-US"/>
+              </w:rPr>
+              <w:t xml:space="preserve">Squair, Jordan W., Maxime </w:t>
+            </w:r>
+            <w:proofErr w:type="spellStart"/>
+            <w:r>
+              <w:rPr>
+                <w:sz w:val="20"/>
+                <w:szCs w:val="21"/>
+                <w:lang w:val="en-US"/>
+              </w:rPr>
+              <w:t>Berney</w:t>
+            </w:r>
+            <w:proofErr w:type="spellEnd"/>
+            <w:r>
+              <w:rPr>
+                <w:sz w:val="20"/>
+                <w:szCs w:val="21"/>
+                <w:lang w:val="en-US"/>
+              </w:rPr>
+              <w:t xml:space="preserve">, Mayte Castro Jimenez, Nicolas </w:t>
+            </w:r>
+            <w:proofErr w:type="spellStart"/>
+            <w:r>
+              <w:rPr>
+                <w:sz w:val="20"/>
+                <w:szCs w:val="21"/>
+                <w:lang w:val="en-US"/>
+              </w:rPr>
+              <w:t>Hankov</w:t>
+            </w:r>
+            <w:proofErr w:type="spellEnd"/>
+            <w:r>
+              <w:rPr>
+                <w:sz w:val="20"/>
+                <w:szCs w:val="21"/>
+                <w:lang w:val="en-US"/>
+              </w:rPr>
+              <w:t xml:space="preserve">, Robin </w:t>
+            </w:r>
+            <w:proofErr w:type="spellStart"/>
+            <w:r>
+              <w:rPr>
+                <w:sz w:val="20"/>
+                <w:szCs w:val="21"/>
+                <w:lang w:val="en-US"/>
+              </w:rPr>
+              <w:t>Demesmaeker</w:t>
+            </w:r>
+            <w:proofErr w:type="spellEnd"/>
+            <w:r>
+              <w:rPr>
+                <w:sz w:val="20"/>
+                <w:szCs w:val="21"/>
+                <w:lang w:val="en-US"/>
+              </w:rPr>
+              <w:t xml:space="preserve">, </w:t>
+            </w:r>
+            <w:proofErr w:type="spellStart"/>
+            <w:r>
+              <w:rPr>
+                <w:sz w:val="20"/>
+                <w:szCs w:val="21"/>
+                <w:lang w:val="en-US"/>
+              </w:rPr>
+              <w:t>Suje</w:t>
+            </w:r>
+            <w:proofErr w:type="spellEnd"/>
+            <w:r>
+              <w:rPr>
+                <w:sz w:val="20"/>
+                <w:szCs w:val="21"/>
+                <w:lang w:val="en-US"/>
+              </w:rPr>
+              <w:t xml:space="preserve"> Amir, Aurelie Paley, </w:t>
+            </w:r>
+            <w:r>
+              <w:rPr>
+                <w:b/>
+                <w:bCs/>
+                <w:sz w:val="20"/>
+                <w:szCs w:val="21"/>
+                <w:lang w:val="en-US"/>
+              </w:rPr>
+              <w:t>Sergio Hernandez-</w:t>
+            </w:r>
+            <w:proofErr w:type="spellStart"/>
+            <w:r>
+              <w:rPr>
+                <w:b/>
+                <w:bCs/>
+                <w:sz w:val="20"/>
+                <w:szCs w:val="21"/>
+                <w:lang w:val="en-US"/>
+              </w:rPr>
+              <w:t>Charpak</w:t>
+            </w:r>
+            <w:proofErr w:type="spellEnd"/>
+            <w:r>
+              <w:rPr>
+                <w:sz w:val="20"/>
+                <w:szCs w:val="21"/>
+                <w:lang w:val="en-US"/>
+              </w:rPr>
+              <w:t xml:space="preserve">, et al. “Implanted System for Orthostatic Hypotension in Multiple-System Atrophy.” </w:t>
+            </w:r>
+            <w:r>
+              <w:rPr>
+                <w:b/>
+                <w:bCs/>
+                <w:sz w:val="20"/>
+                <w:szCs w:val="21"/>
+                <w:lang w:val="en-US"/>
+              </w:rPr>
+              <w:t>New England Journal of Medicine</w:t>
+            </w:r>
+            <w:r>
+              <w:rPr>
+                <w:sz w:val="20"/>
+                <w:szCs w:val="21"/>
+                <w:lang w:val="en-US"/>
+              </w:rPr>
+              <w:t xml:space="preserve"> 386, no. 14 (April 7, 2022): 1339–44. </w:t>
+            </w:r>
+            <w:hyperlink r:id="rId13" w:history="1">
+              <w:r>
+                <w:rPr>
+                  <w:rStyle w:val="Hyperlink"/>
+                  <w:sz w:val="20"/>
+                  <w:szCs w:val="21"/>
+                  <w:lang w:val="en-US"/>
+                </w:rPr>
+                <w:t>https://doi.org/10.1056/NEJMoa2112809</w:t>
+              </w:r>
+            </w:hyperlink>
+            <w:r>
+              <w:rPr>
+                <w:sz w:val="20"/>
+                <w:szCs w:val="21"/>
+                <w:lang w:val="en-US"/>
+              </w:rPr>
+              <w:t>.</w:t>
+            </w:r>
+            <w:r>
+              <w:rPr>
+                <w:sz w:val="20"/>
+                <w:szCs w:val="21"/>
+                <w:lang w:val="en-US"/>
+              </w:rPr>
+              <w:t xml:space="preserve"> </w:t>
+            </w:r>
+          </w:p>
+        </w:tc>
+      </w:tr>
+      <w:tr>
+        <w:trPr>
+          <w:trHeight w:val="891"/>
+        </w:trPr>
+        <w:tc>
+          <w:tcPr>
+            <w:tcW w:w="10195" w:type="dxa"/>
+            <w:gridSpan w:val="2"/>
+          </w:tcPr>
+          <w:p>
+            <w:pPr>
+              <w:pBdr>
+                <w:top w:val="nil"/>
+                <w:left w:val="nil"/>
+                <w:bottom w:val="nil"/>
+                <w:right w:val="nil"/>
+                <w:between w:val="nil"/>
+              </w:pBdr>
+              <w:rPr>
+                <w:sz w:val="20"/>
+                <w:szCs w:val="21"/>
+                <w:lang w:val="en-US"/>
+              </w:rPr>
+            </w:pPr>
+            <w:proofErr w:type="spellStart"/>
+            <w:r>
+              <w:rPr>
+                <w:sz w:val="20"/>
+                <w:szCs w:val="21"/>
+                <w:lang w:val="fr-CH"/>
+              </w:rPr>
+              <w:t>Rowald</w:t>
+            </w:r>
+            <w:proofErr w:type="spellEnd"/>
+            <w:r>
+              <w:rPr>
+                <w:sz w:val="20"/>
+                <w:szCs w:val="21"/>
+                <w:lang w:val="fr-CH"/>
+              </w:rPr>
+              <w:t xml:space="preserve">, A., Komi, S., Demesmaeker, R., </w:t>
+            </w:r>
+            <w:proofErr w:type="spellStart"/>
+            <w:r>
+              <w:rPr>
+                <w:sz w:val="20"/>
+                <w:szCs w:val="21"/>
+                <w:lang w:val="fr-CH"/>
+              </w:rPr>
+              <w:t>Baaklini</w:t>
+            </w:r>
+            <w:proofErr w:type="spellEnd"/>
+            <w:r>
+              <w:rPr>
+                <w:sz w:val="20"/>
+                <w:szCs w:val="21"/>
+                <w:lang w:val="fr-CH"/>
+              </w:rPr>
+              <w:t xml:space="preserve"> E., </w:t>
+            </w:r>
+            <w:r>
+              <w:rPr>
+                <w:b/>
+                <w:bCs/>
+                <w:sz w:val="20"/>
+                <w:szCs w:val="21"/>
+                <w:lang w:val="fr-CH"/>
+              </w:rPr>
+              <w:t>Hernandez-Charpak S.D</w:t>
+            </w:r>
+            <w:r>
+              <w:rPr>
+                <w:sz w:val="20"/>
+                <w:szCs w:val="21"/>
+                <w:lang w:val="fr-CH"/>
+              </w:rPr>
+              <w:t xml:space="preserve">., et al. </w:t>
+            </w:r>
+            <w:r>
+              <w:rPr>
+                <w:sz w:val="20"/>
+                <w:szCs w:val="21"/>
+                <w:lang w:val="en-US"/>
+              </w:rPr>
+              <w:t xml:space="preserve">Activity-dependent spinal cord neuromodulation rapidly restores trunk and leg motor functions after complete paralysis. </w:t>
+            </w:r>
+            <w:r>
+              <w:rPr>
+                <w:b/>
+                <w:bCs/>
+                <w:sz w:val="20"/>
+                <w:szCs w:val="21"/>
+                <w:lang w:val="en-US"/>
+              </w:rPr>
+              <w:t>Nat Med</w:t>
+            </w:r>
+            <w:r>
+              <w:rPr>
+                <w:sz w:val="20"/>
+                <w:szCs w:val="21"/>
+                <w:lang w:val="en-US"/>
+              </w:rPr>
+              <w:t xml:space="preserve"> 28, 260–271 (2022). </w:t>
+            </w:r>
+            <w:hyperlink r:id="rId14" w:history="1">
+              <w:r>
+                <w:rPr>
+                  <w:rStyle w:val="Hyperlink"/>
+                  <w:sz w:val="20"/>
+                  <w:szCs w:val="21"/>
+                  <w:lang w:val="en-US"/>
+                </w:rPr>
+                <w:t>https://doi.org/10.1038/s41591-021-01663-5</w:t>
+              </w:r>
+            </w:hyperlink>
+            <w:r>
+              <w:rPr>
+                <w:sz w:val="20"/>
+                <w:szCs w:val="21"/>
+                <w:lang w:val="en-US"/>
+              </w:rPr>
+              <w:t xml:space="preserve"> </w:t>
+            </w:r>
+          </w:p>
+        </w:tc>
+      </w:tr>
+      <w:tr>
+        <w:trPr>
           <w:trHeight w:val="964"/>
         </w:trPr>
         <w:tc>
@@ -5696,9 +6430,27 @@
                 <w:szCs w:val="21"/>
                 <w:lang w:val="en-US"/>
               </w:rPr>
-              <w:t xml:space="preserve">, J E Forero-Romero, Superclusters from velocity divergence fields, Monthly Notices of the Royal Astronomical Society: Letters, Volume 500, Issue 1, January 2021, Pages L32–L36, </w:t>
-            </w:r>
-            <w:hyperlink r:id="rId13" w:history="1">
+              <w:t xml:space="preserve">, J E Forero-Romero, Superclusters from velocity divergence fields, </w:t>
+            </w:r>
+            <w:r>
+              <w:rPr>
+                <w:b/>
+                <w:bCs/>
+                <w:sz w:val="20"/>
+                <w:szCs w:val="21"/>
+                <w:lang w:val="en-US"/>
+              </w:rPr>
+              <w:t>Monthly Notices of the Royal Astronomical Society: Letters</w:t>
+            </w:r>
+            <w:r>
+              <w:rPr>
+                <w:sz w:val="20"/>
+                <w:szCs w:val="21"/>
+                <w:lang w:val="en-US"/>
+              </w:rPr>
+              <w:t xml:space="preserve">, Volume 500, Issue 1, January 2021, Pages L32–L36, </w:t>
+            </w:r>
+            <w:hyperlink r:id="rId15" w:history="1">
               <w:r>
                 <w:rPr>
                   <w:rStyle w:val="Hyperlink"/>
@@ -5710,22 +6462,6 @@
               </w:r>
             </w:hyperlink>
           </w:p>
-          <w:p>
-            <w:pPr>
-              <w:pBdr>
-                <w:top w:val="nil"/>
-                <w:left w:val="nil"/>
-                <w:bottom w:val="nil"/>
-                <w:right w:val="nil"/>
-                <w:between w:val="nil"/>
-              </w:pBdr>
-              <w:rPr>
-                <w:sz w:val="12"/>
-                <w:szCs w:val="21"/>
-                <w:lang w:val="en-US"/>
-              </w:rPr>
-            </w:pPr>
-          </w:p>
         </w:tc>
       </w:tr>
       <w:tr>
@@ -5882,26 +6618,26 @@
                 <w:lang w:val="en-US"/>
               </w:rPr>
             </w:pPr>
-            <w:bookmarkStart w:id="5" w:name="_c38xrxfcrc3d" w:colFirst="0" w:colLast="0"/>
+            <w:bookmarkStart w:id="4" w:name="_c38xrxfcrc3d" w:colFirst="0" w:colLast="0"/>
+            <w:bookmarkEnd w:id="4"/>
+            <w:r>
+              <w:rPr>
+                <w:sz w:val="21"/>
+                <w:szCs w:val="21"/>
+                <w:lang w:val="en-US"/>
+              </w:rPr>
+              <w:t xml:space="preserve">Detected </w:t>
+            </w:r>
+            <w:r>
+              <w:rPr>
+                <w:sz w:val="21"/>
+                <w:szCs w:val="21"/>
+                <w:lang w:val="en-US"/>
+              </w:rPr>
+              <w:t>galaxies superclusters in simulated cosmological structures based on galaxies velocities properties under the direction of prof. Jaime E. Forero.</w:t>
+            </w:r>
+            <w:bookmarkStart w:id="5" w:name="_gjdgxs" w:colFirst="0" w:colLast="0"/>
             <w:bookmarkEnd w:id="5"/>
-            <w:r>
-              <w:rPr>
-                <w:sz w:val="21"/>
-                <w:szCs w:val="21"/>
-                <w:lang w:val="en-US"/>
-              </w:rPr>
-              <w:t xml:space="preserve">Detected </w:t>
-            </w:r>
-            <w:r>
-              <w:rPr>
-                <w:sz w:val="21"/>
-                <w:szCs w:val="21"/>
-                <w:lang w:val="en-US"/>
-              </w:rPr>
-              <w:t>galaxies superclusters in simulated cosmological structures based on galaxies velocities properties under the direction of prof. Jaime E. Forero.</w:t>
-            </w:r>
-            <w:bookmarkStart w:id="6" w:name="_gjdgxs" w:colFirst="0" w:colLast="0"/>
-            <w:bookmarkEnd w:id="6"/>
           </w:p>
         </w:tc>
       </w:tr>
@@ -5932,6 +6668,7 @@
           <w:szCs w:val="28"/>
           <w:lang w:val="en-US"/>
         </w:rPr>
+        <w:lastRenderedPageBreak/>
         <w:t>Skills</w:t>
       </w:r>
     </w:p>
@@ -6021,7 +6758,7 @@
               </w:rPr>
               <w:t xml:space="preserve">: </w:t>
             </w:r>
-            <w:hyperlink r:id="rId14" w:history="1">
+            <w:hyperlink r:id="rId16" w:history="1">
               <w:r>
                 <w:rPr>
                   <w:rStyle w:val="Hyperlink"/>
@@ -6266,6 +7003,32 @@
                 <w:szCs w:val="21"/>
                 <w:lang w:val="en-US"/>
               </w:rPr>
+              <w:t xml:space="preserve">Sim4life, </w:t>
+            </w:r>
+            <w:proofErr w:type="spellStart"/>
+            <w:r>
+              <w:rPr>
+                <w:sz w:val="21"/>
+                <w:szCs w:val="21"/>
+                <w:lang w:val="en-US"/>
+              </w:rPr>
+              <w:t>Tensorflow</w:t>
+            </w:r>
+            <w:proofErr w:type="spellEnd"/>
+            <w:r>
+              <w:rPr>
+                <w:sz w:val="21"/>
+                <w:szCs w:val="21"/>
+                <w:lang w:val="en-US"/>
+              </w:rPr>
+              <w:t xml:space="preserve">, </w:t>
+            </w:r>
+            <w:r>
+              <w:rPr>
+                <w:sz w:val="21"/>
+                <w:szCs w:val="21"/>
+                <w:lang w:val="en-US"/>
+              </w:rPr>
               <w:t xml:space="preserve">FLUENT, </w:t>
             </w:r>
             <w:proofErr w:type="spellStart"/>
@@ -6502,7 +7265,23 @@
                 <w:szCs w:val="21"/>
                 <w:lang w:val="en-US"/>
               </w:rPr>
-              <w:t>Japanese (Intermediate, JLPT level 3-2)</w:t>
+              <w:t xml:space="preserve">Japanese (Intermediate, JLPT level </w:t>
+            </w:r>
+            <w:r>
+              <w:rPr>
+                <w:sz w:val="21"/>
+                <w:szCs w:val="21"/>
+                <w:lang w:val="en-US"/>
+              </w:rPr>
+              <w:t>4-</w:t>
+            </w:r>
+            <w:r>
+              <w:rPr>
+                <w:sz w:val="21"/>
+                <w:szCs w:val="21"/>
+                <w:lang w:val="en-US"/>
+              </w:rPr>
+              <w:t>3)</w:t>
             </w:r>
           </w:p>
         </w:tc>
@@ -6535,7 +7314,7 @@
 </file>
 
 <file path=word/endnotes.xml><?xml version="1.0" encoding="utf-8"?>
-<w:endnotes xmlns:wpc="http://schemas.microsoft.com/office/word/2010/wordprocessingCanvas" xmlns:cx="http://schemas.microsoft.com/office/drawing/2014/chartex" xmlns:cx1="http://schemas.microsoft.com/office/drawing/2015/9/8/chartex" xmlns:cx2="http://schemas.microsoft.com/office/drawing/2015/10/21/chartex" xmlns:cx3="http://schemas.microsoft.com/office/drawing/2016/5/9/chartex" xmlns:cx4="http://schemas.microsoft.com/office/drawing/2016/5/10/chartex" xmlns:cx5="http://schemas.microsoft.com/office/drawing/2016/5/11/chartex" xmlns:cx6="http://schemas.microsoft.com/office/drawing/2016/5/12/chartex" xmlns:cx7="http://schemas.microsoft.com/office/drawing/2016/5/13/chartex" xmlns:cx8="http://schemas.microsoft.com/office/drawing/2016/5/14/chartex" xmlns:mc="http://schemas.openxmlformats.org/markup-compatibility/2006" xmlns:aink="http://schemas.microsoft.com/office/drawing/2016/ink" xmlns:am3d="http://schemas.microsoft.com/office/drawing/2017/model3d" xmlns:o="urn:schemas-microsoft-com:office:office" xmlns:r="http://schemas.openxmlformats.org/officeDocument/2006/relationships" xmlns:m="http://schemas.openxmlformats.org/officeDocument/2006/math" xmlns:v="urn:schemas-microsoft-com:vml" xmlns:wp14="http://schemas.microsoft.com/office/word/2010/wordprocessingDrawing" xmlns:wp="http://schemas.openxmlformats.org/drawingml/2006/wordprocessingDrawing" xmlns:w10="urn:schemas-microsoft-com:office:word" xmlns:w="http://schemas.openxmlformats.org/wordprocessingml/2006/main" xmlns:w14="http://schemas.microsoft.com/office/word/2010/wordml" xmlns:w15="http://schemas.microsoft.com/office/word/2012/wordml" xmlns:w16cid="http://schemas.microsoft.com/office/word/2016/wordml/cid" xmlns:w16se="http://schemas.microsoft.com/office/word/2015/wordml/symex" xmlns:wpg="http://schemas.microsoft.com/office/word/2010/wordprocessingGroup" xmlns:wpi="http://schemas.microsoft.com/office/word/2010/wordprocessingInk" xmlns:wne="http://schemas.microsoft.com/office/word/2006/wordml" xmlns:wps="http://schemas.microsoft.com/office/word/2010/wordprocessingShape" mc:Ignorable="w14 w15 w16se w16cid wp14">
+<w:endnotes xmlns:wpc="http://schemas.microsoft.com/office/word/2010/wordprocessingCanvas" xmlns:cx="http://schemas.microsoft.com/office/drawing/2014/chartex" xmlns:cx1="http://schemas.microsoft.com/office/drawing/2015/9/8/chartex" xmlns:cx2="http://schemas.microsoft.com/office/drawing/2015/10/21/chartex" xmlns:cx3="http://schemas.microsoft.com/office/drawing/2016/5/9/chartex" xmlns:cx4="http://schemas.microsoft.com/office/drawing/2016/5/10/chartex" xmlns:cx5="http://schemas.microsoft.com/office/drawing/2016/5/11/chartex" xmlns:cx6="http://schemas.microsoft.com/office/drawing/2016/5/12/chartex" xmlns:cx7="http://schemas.microsoft.com/office/drawing/2016/5/13/chartex" xmlns:cx8="http://schemas.microsoft.com/office/drawing/2016/5/14/chartex" xmlns:mc="http://schemas.openxmlformats.org/markup-compatibility/2006" xmlns:aink="http://schemas.microsoft.com/office/drawing/2016/ink" xmlns:am3d="http://schemas.microsoft.com/office/drawing/2017/model3d" xmlns:o="urn:schemas-microsoft-com:office:office" xmlns:oel="http://schemas.microsoft.com/office/2019/extlst" xmlns:r="http://schemas.openxmlformats.org/officeDocument/2006/relationships" xmlns:m="http://schemas.openxmlformats.org/officeDocument/2006/math" xmlns:v="urn:schemas-microsoft-com:vml" xmlns:wp14="http://schemas.microsoft.com/office/word/2010/wordprocessingDrawing" xmlns:wp="http://schemas.openxmlformats.org/drawingml/2006/wordprocessingDrawing" xmlns:w10="urn:schemas-microsoft-com:office:word" xmlns:w="http://schemas.openxmlformats.org/wordprocessingml/2006/main" xmlns:w14="http://schemas.microsoft.com/office/word/2010/wordml" xmlns:w15="http://schemas.microsoft.com/office/word/2012/wordml" xmlns:w16cex="http://schemas.microsoft.com/office/word/2018/wordml/cex" xmlns:w16cid="http://schemas.microsoft.com/office/word/2016/wordml/cid" xmlns:w16="http://schemas.microsoft.com/office/word/2018/wordml" xmlns:w16sdtdh="http://schemas.microsoft.com/office/word/2020/wordml/sdtdatahash" xmlns:w16se="http://schemas.microsoft.com/office/word/2015/wordml/symex" xmlns:wpg="http://schemas.microsoft.com/office/word/2010/wordprocessingGroup" xmlns:wpi="http://schemas.microsoft.com/office/word/2010/wordprocessingInk" xmlns:wne="http://schemas.microsoft.com/office/word/2006/wordml" xmlns:wps="http://schemas.microsoft.com/office/word/2010/wordprocessingShape" mc:Ignorable="w14 w15 w16se w16cid w16 w16cex w16sdtdh wp14">
   <w:endnote w:type="separator" w:id="-1">
     <w:p>
       <w:pPr>
@@ -6560,7 +7339,7 @@
 </file>
 
 <file path=word/footnotes.xml><?xml version="1.0" encoding="utf-8"?>
-<w:footnotes xmlns:wpc="http://schemas.microsoft.com/office/word/2010/wordprocessingCanvas" xmlns:cx="http://schemas.microsoft.com/office/drawing/2014/chartex" xmlns:cx1="http://schemas.microsoft.com/office/drawing/2015/9/8/chartex" xmlns:cx2="http://schemas.microsoft.com/office/drawing/2015/10/21/chartex" xmlns:cx3="http://schemas.microsoft.com/office/drawing/2016/5/9/chartex" xmlns:cx4="http://schemas.microsoft.com/office/drawing/2016/5/10/chartex" xmlns:cx5="http://schemas.microsoft.com/office/drawing/2016/5/11/chartex" xmlns:cx6="http://schemas.microsoft.com/office/drawing/2016/5/12/chartex" xmlns:cx7="http://schemas.microsoft.com/office/drawing/2016/5/13/chartex" xmlns:cx8="http://schemas.microsoft.com/office/drawing/2016/5/14/chartex" xmlns:mc="http://schemas.openxmlformats.org/markup-compatibility/2006" xmlns:aink="http://schemas.microsoft.com/office/drawing/2016/ink" xmlns:am3d="http://schemas.microsoft.com/office/drawing/2017/model3d" xmlns:o="urn:schemas-microsoft-com:office:office" xmlns:r="http://schemas.openxmlformats.org/officeDocument/2006/relationships" xmlns:m="http://schemas.openxmlformats.org/officeDocument/2006/math" xmlns:v="urn:schemas-microsoft-com:vml" xmlns:wp14="http://schemas.microsoft.com/office/word/2010/wordprocessingDrawing" xmlns:wp="http://schemas.openxmlformats.org/drawingml/2006/wordprocessingDrawing" xmlns:w10="urn:schemas-microsoft-com:office:word" xmlns:w="http://schemas.openxmlformats.org/wordprocessingml/2006/main" xmlns:w14="http://schemas.microsoft.com/office/word/2010/wordml" xmlns:w15="http://schemas.microsoft.com/office/word/2012/wordml" xmlns:w16cid="http://schemas.microsoft.com/office/word/2016/wordml/cid" xmlns:w16se="http://schemas.microsoft.com/office/word/2015/wordml/symex" xmlns:wpg="http://schemas.microsoft.com/office/word/2010/wordprocessingGroup" xmlns:wpi="http://schemas.microsoft.com/office/word/2010/wordprocessingInk" xmlns:wne="http://schemas.microsoft.com/office/word/2006/wordml" xmlns:wps="http://schemas.microsoft.com/office/word/2010/wordprocessingShape" mc:Ignorable="w14 w15 w16se w16cid wp14">
+<w:footnotes xmlns:wpc="http://schemas.microsoft.com/office/word/2010/wordprocessingCanvas" xmlns:cx="http://schemas.microsoft.com/office/drawing/2014/chartex" xmlns:cx1="http://schemas.microsoft.com/office/drawing/2015/9/8/chartex" xmlns:cx2="http://schemas.microsoft.com/office/drawing/2015/10/21/chartex" xmlns:cx3="http://schemas.microsoft.com/office/drawing/2016/5/9/chartex" xmlns:cx4="http://schemas.microsoft.com/office/drawing/2016/5/10/chartex" xmlns:cx5="http://schemas.microsoft.com/office/drawing/2016/5/11/chartex" xmlns:cx6="http://schemas.microsoft.com/office/drawing/2016/5/12/chartex" xmlns:cx7="http://schemas.microsoft.com/office/drawing/2016/5/13/chartex" xmlns:cx8="http://schemas.microsoft.com/office/drawing/2016/5/14/chartex" xmlns:mc="http://schemas.openxmlformats.org/markup-compatibility/2006" xmlns:aink="http://schemas.microsoft.com/office/drawing/2016/ink" xmlns:am3d="http://schemas.microsoft.com/office/drawing/2017/model3d" xmlns:o="urn:schemas-microsoft-com:office:office" xmlns:oel="http://schemas.microsoft.com/office/2019/extlst" xmlns:r="http://schemas.openxmlformats.org/officeDocument/2006/relationships" xmlns:m="http://schemas.openxmlformats.org/officeDocument/2006/math" xmlns:v="urn:schemas-microsoft-com:vml" xmlns:wp14="http://schemas.microsoft.com/office/word/2010/wordprocessingDrawing" xmlns:wp="http://schemas.openxmlformats.org/drawingml/2006/wordprocessingDrawing" xmlns:w10="urn:schemas-microsoft-com:office:word" xmlns:w="http://schemas.openxmlformats.org/wordprocessingml/2006/main" xmlns:w14="http://schemas.microsoft.com/office/word/2010/wordml" xmlns:w15="http://schemas.microsoft.com/office/word/2012/wordml" xmlns:w16cex="http://schemas.microsoft.com/office/word/2018/wordml/cex" xmlns:w16cid="http://schemas.microsoft.com/office/word/2016/wordml/cid" xmlns:w16="http://schemas.microsoft.com/office/word/2018/wordml" xmlns:w16sdtdh="http://schemas.microsoft.com/office/word/2020/wordml/sdtdatahash" xmlns:w16se="http://schemas.microsoft.com/office/word/2015/wordml/symex" xmlns:wpg="http://schemas.microsoft.com/office/word/2010/wordprocessingGroup" xmlns:wpi="http://schemas.microsoft.com/office/word/2010/wordprocessingInk" xmlns:wne="http://schemas.microsoft.com/office/word/2006/wordml" xmlns:wps="http://schemas.microsoft.com/office/word/2010/wordprocessingShape" mc:Ignorable="w14 w15 w16se w16cid w16 w16cex w16sdtdh wp14">
   <w:footnote w:type="separator" w:id="-1">
     <w:p>
       <w:pPr>
@@ -6585,7 +7364,7 @@
 </file>
 
 <file path=word/styles.xml><?xml version="1.0" encoding="utf-8"?>
-<w:styles xmlns:mc="http://schemas.openxmlformats.org/markup-compatibility/2006" xmlns:r="http://schemas.openxmlformats.org/officeDocument/2006/relationships" xmlns:w="http://schemas.openxmlformats.org/wordprocessingml/2006/main" xmlns:w14="http://schemas.microsoft.com/office/word/2010/wordml" xmlns:w15="http://schemas.microsoft.com/office/word/2012/wordml" xmlns:w16cid="http://schemas.microsoft.com/office/word/2016/wordml/cid" xmlns:w16se="http://schemas.microsoft.com/office/word/2015/wordml/symex" mc:Ignorable="w14 w15 w16se w16cid">
+<w:styles xmlns:mc="http://schemas.openxmlformats.org/markup-compatibility/2006" xmlns:r="http://schemas.openxmlformats.org/officeDocument/2006/relationships" xmlns:w="http://schemas.openxmlformats.org/wordprocessingml/2006/main" xmlns:w14="http://schemas.microsoft.com/office/word/2010/wordml" xmlns:w15="http://schemas.microsoft.com/office/word/2012/wordml" xmlns:w16cex="http://schemas.microsoft.com/office/word/2018/wordml/cex" xmlns:w16cid="http://schemas.microsoft.com/office/word/2016/wordml/cid" xmlns:w16="http://schemas.microsoft.com/office/word/2018/wordml" xmlns:w16sdtdh="http://schemas.microsoft.com/office/word/2020/wordml/sdtdatahash" xmlns:w16se="http://schemas.microsoft.com/office/word/2015/wordml/symex" mc:Ignorable="w14 w15 w16se w16cid w16 w16cex w16sdtdh">
   <w:docDefaults>
     <w:rPrDefault>
       <w:rPr>
@@ -6601,7 +7380,7 @@
       </w:pPr>
     </w:pPrDefault>
   </w:docDefaults>
-  <w:latentStyles w:defLockedState="0" w:defUIPriority="99" w:defSemiHidden="0" w:defUnhideWhenUsed="0" w:defQFormat="0" w:count="375">
+  <w:latentStyles w:defLockedState="0" w:defUIPriority="99" w:defSemiHidden="0" w:defUnhideWhenUsed="0" w:defQFormat="0" w:count="376">
     <w:lsdException w:name="Normal" w:uiPriority="0" w:qFormat="1"/>
     <w:lsdException w:name="heading 1" w:uiPriority="9" w:qFormat="1"/>
     <w:lsdException w:name="heading 2" w:semiHidden="1" w:uiPriority="9" w:unhideWhenUsed="1" w:qFormat="1"/>
@@ -6707,7 +7486,6 @@
     <w:lsdException w:name="HTML Sample" w:semiHidden="1" w:unhideWhenUsed="1"/>
     <w:lsdException w:name="HTML Typewriter" w:semiHidden="1" w:unhideWhenUsed="1"/>
     <w:lsdException w:name="HTML Variable" w:semiHidden="1" w:unhideWhenUsed="1"/>
-    <w:lsdException w:name="Normal Table" w:semiHidden="1" w:unhideWhenUsed="1"/>
     <w:lsdException w:name="annotation subject" w:semiHidden="1" w:unhideWhenUsed="1"/>
     <w:lsdException w:name="No List" w:semiHidden="1" w:unhideWhenUsed="1"/>
     <w:lsdException w:name="Outline List 1" w:semiHidden="1" w:unhideWhenUsed="1"/>
@@ -6754,10 +7532,8 @@
     <w:lsdException w:name="Table Subtle 2" w:semiHidden="1" w:unhideWhenUsed="1"/>
     <w:lsdException w:name="Table Web 1" w:semiHidden="1" w:unhideWhenUsed="1"/>
     <w:lsdException w:name="Table Web 2" w:semiHidden="1" w:unhideWhenUsed="1"/>
-    <w:lsdException w:name="Table Web 3" w:semiHidden="1" w:unhideWhenUsed="1"/>
     <w:lsdException w:name="Balloon Text" w:semiHidden="1" w:unhideWhenUsed="1"/>
     <w:lsdException w:name="Table Grid" w:uiPriority="39"/>
-    <w:lsdException w:name="Table Theme" w:semiHidden="1" w:unhideWhenUsed="1"/>
     <w:lsdException w:name="Placeholder Text" w:semiHidden="1"/>
     <w:lsdException w:name="No Spacing" w:uiPriority="1" w:qFormat="1"/>
     <w:lsdException w:name="Light Shading" w:uiPriority="60"/>
@@ -6977,6 +7753,7 @@
     <w:lsdException w:name="Smart Hyperlink" w:semiHidden="1" w:unhideWhenUsed="1"/>
     <w:lsdException w:name="Hashtag" w:semiHidden="1" w:unhideWhenUsed="1"/>
     <w:lsdException w:name="Unresolved Mention" w:semiHidden="1" w:unhideWhenUsed="1"/>
+    <w:lsdException w:name="Smart Link" w:semiHidden="1" w:unhideWhenUsed="1"/>
   </w:latentStyles>
   <w:style w:type="paragraph" w:default="1" w:styleId="Normal">
     <w:name w:val="Normal"/>

</xml_diff>